<commit_message>
formatted resource sharing plan
</commit_message>
<xml_diff>
--- a/2023_08_08_sub_F32/resource_sharing_plan.docx
+++ b/2023_08_08_sub_F32/resource_sharing_plan.docx
@@ -4,66 +4,342 @@
   <w:body>
     <w:p>
       <w:r>
-        <w:rPr>
-          <w:b/>
-          <w:bCs/>
-          <w:color w:val="434343"/>
-          <w:sz w:val="20"/>
-          <w:szCs w:val="20"/>
-        </w:rPr>
-        <w:t xml:space="preserve">Research Tools: </w:t>
+        <w:t>Research Tools: NIH considers the sharing of unique research resources developed through NIH-sponsored research an important means to enhance the value and further the advancement of the research. When resources have been developed with NIH funds, and the associated research findings published or provided to NIH, it is important that they be made readily available for research purposes to qualified individuals within the scientific community. For more information, see the Research Tools Policy on the NIH Scientific Data Sharing Website and the NIH Grants Policy Statement, Section 8.2.3: Sharing Research Resources.</w:t>
       </w:r>
+    </w:p>
+    <w:p>
+      <w:pPr>
+        <w:pStyle w:val="Heading1"/>
+        <w:ind w:left="0"/>
+      </w:pPr>
+    </w:p>
+    <w:p>
+      <w:pPr>
+        <w:pStyle w:val="Heading1"/>
+        <w:ind w:left="0"/>
+      </w:pPr>
       <w:r>
-        <w:rPr>
-          <w:color w:val="434343"/>
-          <w:sz w:val="20"/>
-          <w:szCs w:val="20"/>
-        </w:rPr>
-        <w:t xml:space="preserve">NIH considers the sharing of unique research resources developed through NIH-sponsored research an important means to enhance the value and further the advancement of the research. When resources have been developed with NIH funds, and the associated research findings published or provided to NIH, it is important that they be made readily available for research purposes to qualified individuals within the scientific community. </w:t>
+        <w:t>Title</w:t>
       </w:r>
+    </w:p>
+    <w:p>
       <w:r>
-        <w:rPr>
-          <w:b/>
-          <w:bCs/>
-          <w:color w:val="434343"/>
-          <w:sz w:val="20"/>
-          <w:szCs w:val="20"/>
-        </w:rPr>
-        <w:t>For more information</w:t>
-      </w:r>
-      <w:r>
-        <w:rPr>
-          <w:color w:val="434343"/>
-          <w:sz w:val="20"/>
-          <w:szCs w:val="20"/>
-        </w:rPr>
-        <w:t xml:space="preserve">, see the </w:t>
-      </w:r>
-      <w:r>
-        <w:rPr>
-          <w:color w:val="0000FF"/>
-          <w:sz w:val="20"/>
-          <w:szCs w:val="20"/>
-        </w:rPr>
-        <w:t xml:space="preserve">Research Tools Policy on the NIH Scientific Data Sharing Website </w:t>
-      </w:r>
-      <w:r>
-        <w:rPr>
-          <w:color w:val="434343"/>
-          <w:sz w:val="20"/>
-          <w:szCs w:val="20"/>
-        </w:rPr>
-        <w:t>and the NIH Grants Policy Statement, Section 8.2.3: Sharing Research Resources.</w:t>
+        <w:t>text</w:t>
       </w:r>
     </w:p>
     <w:sectPr>
+      <w:type w:val="continuous"/>
       <w:pgSz w:w="12240" w:h="15840"/>
-      <w:pgMar w:top="1440" w:right="1440" w:bottom="1440" w:left="1440" w:header="720" w:footer="720" w:gutter="0"/>
+      <w:pgMar w:top="660" w:right="620" w:bottom="483" w:left="900" w:header="720" w:footer="720" w:gutter="0"/>
       <w:cols w:space="720"/>
-      <w:docGrid w:linePitch="360"/>
     </w:sectPr>
   </w:body>
 </w:document>
+</file>
+
+<file path=word/numbering.xml><?xml version="1.0" encoding="utf-8"?>
+<w:numbering xmlns:wpc="http://schemas.microsoft.com/office/word/2010/wordprocessingCanvas" xmlns:cx="http://schemas.microsoft.com/office/drawing/2014/chartex" xmlns:cx1="http://schemas.microsoft.com/office/drawing/2015/9/8/chartex" xmlns:cx2="http://schemas.microsoft.com/office/drawing/2015/10/21/chartex" xmlns:cx3="http://schemas.microsoft.com/office/drawing/2016/5/9/chartex" xmlns:cx4="http://schemas.microsoft.com/office/drawing/2016/5/10/chartex" xmlns:cx5="http://schemas.microsoft.com/office/drawing/2016/5/11/chartex" xmlns:cx6="http://schemas.microsoft.com/office/drawing/2016/5/12/chartex" xmlns:cx7="http://schemas.microsoft.com/office/drawing/2016/5/13/chartex" xmlns:cx8="http://schemas.microsoft.com/office/drawing/2016/5/14/chartex" xmlns:mc="http://schemas.openxmlformats.org/markup-compatibility/2006" xmlns:aink="http://schemas.microsoft.com/office/drawing/2016/ink" xmlns:am3d="http://schemas.microsoft.com/office/drawing/2017/model3d" xmlns:o="urn:schemas-microsoft-com:office:office" xmlns:oel="http://schemas.microsoft.com/office/2019/extlst" xmlns:r="http://schemas.openxmlformats.org/officeDocument/2006/relationships" xmlns:m="http://schemas.openxmlformats.org/officeDocument/2006/math" xmlns:v="urn:schemas-microsoft-com:vml" xmlns:wp14="http://schemas.microsoft.com/office/word/2010/wordprocessingDrawing" xmlns:wp="http://schemas.openxmlformats.org/drawingml/2006/wordprocessingDrawing" xmlns:w10="urn:schemas-microsoft-com:office:word" xmlns:w="http://schemas.openxmlformats.org/wordprocessingml/2006/main" xmlns:w14="http://schemas.microsoft.com/office/word/2010/wordml" xmlns:w15="http://schemas.microsoft.com/office/word/2012/wordml" xmlns:w16cex="http://schemas.microsoft.com/office/word/2018/wordml/cex" xmlns:w16cid="http://schemas.microsoft.com/office/word/2016/wordml/cid" xmlns:w16="http://schemas.microsoft.com/office/word/2018/wordml" xmlns:w16sdtdh="http://schemas.microsoft.com/office/word/2020/wordml/sdtdatahash" xmlns:w16se="http://schemas.microsoft.com/office/word/2015/wordml/symex" xmlns:wpg="http://schemas.microsoft.com/office/word/2010/wordprocessingGroup" xmlns:wpi="http://schemas.microsoft.com/office/word/2010/wordprocessingInk" xmlns:wne="http://schemas.microsoft.com/office/word/2006/wordml" xmlns:wps="http://schemas.microsoft.com/office/word/2010/wordprocessingShape" mc:Ignorable="w14 w15 w16se w16cid w16 w16cex w16sdtdh wp14">
+  <w:abstractNum w:abstractNumId="0" w15:restartNumberingAfterBreak="0">
+    <w:nsid w:val="422246A3"/>
+    <w:multiLevelType w:val="hybridMultilevel"/>
+    <w:tmpl w:val="82708534"/>
+    <w:lvl w:ilvl="0" w:tplc="0409000F">
+      <w:start w:val="1"/>
+      <w:numFmt w:val="decimal"/>
+      <w:lvlText w:val="%1."/>
+      <w:lvlJc w:val="left"/>
+      <w:pPr>
+        <w:ind w:left="720" w:hanging="360"/>
+      </w:pPr>
+      <w:rPr>
+        <w:rFonts w:hint="default"/>
+      </w:rPr>
+    </w:lvl>
+    <w:lvl w:ilvl="1" w:tplc="04090019">
+      <w:start w:val="1"/>
+      <w:numFmt w:val="lowerLetter"/>
+      <w:lvlText w:val="%2."/>
+      <w:lvlJc w:val="left"/>
+      <w:pPr>
+        <w:ind w:left="1440" w:hanging="360"/>
+      </w:pPr>
+    </w:lvl>
+    <w:lvl w:ilvl="2" w:tplc="0409001B">
+      <w:start w:val="1"/>
+      <w:numFmt w:val="lowerRoman"/>
+      <w:lvlText w:val="%3."/>
+      <w:lvlJc w:val="right"/>
+      <w:pPr>
+        <w:ind w:left="2160" w:hanging="180"/>
+      </w:pPr>
+    </w:lvl>
+    <w:lvl w:ilvl="3" w:tplc="0409000F">
+      <w:start w:val="1"/>
+      <w:numFmt w:val="decimal"/>
+      <w:lvlText w:val="%4."/>
+      <w:lvlJc w:val="left"/>
+      <w:pPr>
+        <w:ind w:left="2880" w:hanging="360"/>
+      </w:pPr>
+    </w:lvl>
+    <w:lvl w:ilvl="4" w:tplc="04090019">
+      <w:start w:val="1"/>
+      <w:numFmt w:val="lowerLetter"/>
+      <w:lvlText w:val="%5."/>
+      <w:lvlJc w:val="left"/>
+      <w:pPr>
+        <w:ind w:left="3600" w:hanging="360"/>
+      </w:pPr>
+    </w:lvl>
+    <w:lvl w:ilvl="5" w:tplc="0409001B" w:tentative="1">
+      <w:start w:val="1"/>
+      <w:numFmt w:val="lowerRoman"/>
+      <w:lvlText w:val="%6."/>
+      <w:lvlJc w:val="right"/>
+      <w:pPr>
+        <w:ind w:left="4320" w:hanging="180"/>
+      </w:pPr>
+    </w:lvl>
+    <w:lvl w:ilvl="6" w:tplc="0409000F" w:tentative="1">
+      <w:start w:val="1"/>
+      <w:numFmt w:val="decimal"/>
+      <w:lvlText w:val="%7."/>
+      <w:lvlJc w:val="left"/>
+      <w:pPr>
+        <w:ind w:left="5040" w:hanging="360"/>
+      </w:pPr>
+    </w:lvl>
+    <w:lvl w:ilvl="7" w:tplc="04090019" w:tentative="1">
+      <w:start w:val="1"/>
+      <w:numFmt w:val="lowerLetter"/>
+      <w:lvlText w:val="%8."/>
+      <w:lvlJc w:val="left"/>
+      <w:pPr>
+        <w:ind w:left="5760" w:hanging="360"/>
+      </w:pPr>
+    </w:lvl>
+    <w:lvl w:ilvl="8" w:tplc="0409001B" w:tentative="1">
+      <w:start w:val="1"/>
+      <w:numFmt w:val="lowerRoman"/>
+      <w:lvlText w:val="%9."/>
+      <w:lvlJc w:val="right"/>
+      <w:pPr>
+        <w:ind w:left="6480" w:hanging="180"/>
+      </w:pPr>
+    </w:lvl>
+  </w:abstractNum>
+  <w:abstractNum w:abstractNumId="1" w15:restartNumberingAfterBreak="0">
+    <w:nsid w:val="4DE62D41"/>
+    <w:multiLevelType w:val="hybridMultilevel"/>
+    <w:tmpl w:val="4886C80C"/>
+    <w:lvl w:ilvl="0" w:tplc="5E7E6C18">
+      <w:start w:val="1"/>
+      <w:numFmt w:val="bullet"/>
+      <w:lvlText w:val="-"/>
+      <w:lvlJc w:val="left"/>
+      <w:pPr>
+        <w:ind w:left="720" w:hanging="360"/>
+      </w:pPr>
+      <w:rPr>
+        <w:rFonts w:ascii="Arial" w:eastAsia="Arial" w:hAnsi="Arial" w:cs="Arial" w:hint="default"/>
+      </w:rPr>
+    </w:lvl>
+    <w:lvl w:ilvl="1" w:tplc="04090003">
+      <w:start w:val="1"/>
+      <w:numFmt w:val="bullet"/>
+      <w:lvlText w:val="o"/>
+      <w:lvlJc w:val="left"/>
+      <w:pPr>
+        <w:ind w:left="1440" w:hanging="360"/>
+      </w:pPr>
+      <w:rPr>
+        <w:rFonts w:ascii="Courier New" w:hAnsi="Courier New" w:cs="Courier New" w:hint="default"/>
+      </w:rPr>
+    </w:lvl>
+    <w:lvl w:ilvl="2" w:tplc="04090005">
+      <w:start w:val="1"/>
+      <w:numFmt w:val="bullet"/>
+      <w:lvlText w:val=""/>
+      <w:lvlJc w:val="left"/>
+      <w:pPr>
+        <w:ind w:left="2160" w:hanging="360"/>
+      </w:pPr>
+      <w:rPr>
+        <w:rFonts w:ascii="Wingdings" w:hAnsi="Wingdings" w:hint="default"/>
+      </w:rPr>
+    </w:lvl>
+    <w:lvl w:ilvl="3" w:tplc="04090001" w:tentative="1">
+      <w:start w:val="1"/>
+      <w:numFmt w:val="bullet"/>
+      <w:lvlText w:val=""/>
+      <w:lvlJc w:val="left"/>
+      <w:pPr>
+        <w:ind w:left="2880" w:hanging="360"/>
+      </w:pPr>
+      <w:rPr>
+        <w:rFonts w:ascii="Symbol" w:hAnsi="Symbol" w:hint="default"/>
+      </w:rPr>
+    </w:lvl>
+    <w:lvl w:ilvl="4" w:tplc="04090003" w:tentative="1">
+      <w:start w:val="1"/>
+      <w:numFmt w:val="bullet"/>
+      <w:lvlText w:val="o"/>
+      <w:lvlJc w:val="left"/>
+      <w:pPr>
+        <w:ind w:left="3600" w:hanging="360"/>
+      </w:pPr>
+      <w:rPr>
+        <w:rFonts w:ascii="Courier New" w:hAnsi="Courier New" w:cs="Courier New" w:hint="default"/>
+      </w:rPr>
+    </w:lvl>
+    <w:lvl w:ilvl="5" w:tplc="04090005" w:tentative="1">
+      <w:start w:val="1"/>
+      <w:numFmt w:val="bullet"/>
+      <w:lvlText w:val=""/>
+      <w:lvlJc w:val="left"/>
+      <w:pPr>
+        <w:ind w:left="4320" w:hanging="360"/>
+      </w:pPr>
+      <w:rPr>
+        <w:rFonts w:ascii="Wingdings" w:hAnsi="Wingdings" w:hint="default"/>
+      </w:rPr>
+    </w:lvl>
+    <w:lvl w:ilvl="6" w:tplc="04090001" w:tentative="1">
+      <w:start w:val="1"/>
+      <w:numFmt w:val="bullet"/>
+      <w:lvlText w:val=""/>
+      <w:lvlJc w:val="left"/>
+      <w:pPr>
+        <w:ind w:left="5040" w:hanging="360"/>
+      </w:pPr>
+      <w:rPr>
+        <w:rFonts w:ascii="Symbol" w:hAnsi="Symbol" w:hint="default"/>
+      </w:rPr>
+    </w:lvl>
+    <w:lvl w:ilvl="7" w:tplc="04090003" w:tentative="1">
+      <w:start w:val="1"/>
+      <w:numFmt w:val="bullet"/>
+      <w:lvlText w:val="o"/>
+      <w:lvlJc w:val="left"/>
+      <w:pPr>
+        <w:ind w:left="5760" w:hanging="360"/>
+      </w:pPr>
+      <w:rPr>
+        <w:rFonts w:ascii="Courier New" w:hAnsi="Courier New" w:cs="Courier New" w:hint="default"/>
+      </w:rPr>
+    </w:lvl>
+    <w:lvl w:ilvl="8" w:tplc="04090005" w:tentative="1">
+      <w:start w:val="1"/>
+      <w:numFmt w:val="bullet"/>
+      <w:lvlText w:val=""/>
+      <w:lvlJc w:val="left"/>
+      <w:pPr>
+        <w:ind w:left="6480" w:hanging="360"/>
+      </w:pPr>
+      <w:rPr>
+        <w:rFonts w:ascii="Wingdings" w:hAnsi="Wingdings" w:hint="default"/>
+      </w:rPr>
+    </w:lvl>
+  </w:abstractNum>
+  <w:abstractNum w:abstractNumId="2" w15:restartNumberingAfterBreak="0">
+    <w:nsid w:val="535229D0"/>
+    <w:multiLevelType w:val="hybridMultilevel"/>
+    <w:tmpl w:val="DF02028C"/>
+    <w:lvl w:ilvl="0" w:tplc="0409000F">
+      <w:start w:val="1"/>
+      <w:numFmt w:val="decimal"/>
+      <w:lvlText w:val="%1."/>
+      <w:lvlJc w:val="left"/>
+      <w:pPr>
+        <w:ind w:left="720" w:hanging="360"/>
+      </w:pPr>
+      <w:rPr>
+        <w:rFonts w:hint="default"/>
+      </w:rPr>
+    </w:lvl>
+    <w:lvl w:ilvl="1" w:tplc="04090019" w:tentative="1">
+      <w:start w:val="1"/>
+      <w:numFmt w:val="lowerLetter"/>
+      <w:lvlText w:val="%2."/>
+      <w:lvlJc w:val="left"/>
+      <w:pPr>
+        <w:ind w:left="1440" w:hanging="360"/>
+      </w:pPr>
+    </w:lvl>
+    <w:lvl w:ilvl="2" w:tplc="0409001B" w:tentative="1">
+      <w:start w:val="1"/>
+      <w:numFmt w:val="lowerRoman"/>
+      <w:lvlText w:val="%3."/>
+      <w:lvlJc w:val="right"/>
+      <w:pPr>
+        <w:ind w:left="2160" w:hanging="180"/>
+      </w:pPr>
+    </w:lvl>
+    <w:lvl w:ilvl="3" w:tplc="0409000F" w:tentative="1">
+      <w:start w:val="1"/>
+      <w:numFmt w:val="decimal"/>
+      <w:lvlText w:val="%4."/>
+      <w:lvlJc w:val="left"/>
+      <w:pPr>
+        <w:ind w:left="2880" w:hanging="360"/>
+      </w:pPr>
+    </w:lvl>
+    <w:lvl w:ilvl="4" w:tplc="04090019" w:tentative="1">
+      <w:start w:val="1"/>
+      <w:numFmt w:val="lowerLetter"/>
+      <w:lvlText w:val="%5."/>
+      <w:lvlJc w:val="left"/>
+      <w:pPr>
+        <w:ind w:left="3600" w:hanging="360"/>
+      </w:pPr>
+    </w:lvl>
+    <w:lvl w:ilvl="5" w:tplc="0409001B" w:tentative="1">
+      <w:start w:val="1"/>
+      <w:numFmt w:val="lowerRoman"/>
+      <w:lvlText w:val="%6."/>
+      <w:lvlJc w:val="right"/>
+      <w:pPr>
+        <w:ind w:left="4320" w:hanging="180"/>
+      </w:pPr>
+    </w:lvl>
+    <w:lvl w:ilvl="6" w:tplc="0409000F" w:tentative="1">
+      <w:start w:val="1"/>
+      <w:numFmt w:val="decimal"/>
+      <w:lvlText w:val="%7."/>
+      <w:lvlJc w:val="left"/>
+      <w:pPr>
+        <w:ind w:left="5040" w:hanging="360"/>
+      </w:pPr>
+    </w:lvl>
+    <w:lvl w:ilvl="7" w:tplc="04090019" w:tentative="1">
+      <w:start w:val="1"/>
+      <w:numFmt w:val="lowerLetter"/>
+      <w:lvlText w:val="%8."/>
+      <w:lvlJc w:val="left"/>
+      <w:pPr>
+        <w:ind w:left="5760" w:hanging="360"/>
+      </w:pPr>
+    </w:lvl>
+    <w:lvl w:ilvl="8" w:tplc="0409001B" w:tentative="1">
+      <w:start w:val="1"/>
+      <w:numFmt w:val="lowerRoman"/>
+      <w:lvlText w:val="%9."/>
+      <w:lvlJc w:val="right"/>
+      <w:pPr>
+        <w:ind w:left="6480" w:hanging="180"/>
+      </w:pPr>
+    </w:lvl>
+  </w:abstractNum>
+  <w:num w:numId="1" w16cid:durableId="95635871">
+    <w:abstractNumId w:val="1"/>
+  </w:num>
+  <w:num w:numId="2" w16cid:durableId="612514301">
+    <w:abstractNumId w:val="2"/>
+  </w:num>
+  <w:num w:numId="3" w16cid:durableId="988245777">
+    <w:abstractNumId w:val="0"/>
+  </w:num>
+</w:numbering>
 </file>
 
 <file path=word/styles.xml><?xml version="1.0" encoding="utf-8"?>
@@ -72,14 +348,18 @@
     <w:rPrDefault>
       <w:rPr>
         <w:rFonts w:asciiTheme="minorHAnsi" w:eastAsiaTheme="minorHAnsi" w:hAnsiTheme="minorHAnsi" w:cstheme="minorBidi"/>
-        <w:kern w:val="2"/>
-        <w:sz w:val="24"/>
-        <w:szCs w:val="24"/>
+        <w:sz w:val="22"/>
+        <w:szCs w:val="22"/>
         <w:lang w:val="en-US" w:eastAsia="en-US" w:bidi="ar-SA"/>
-        <w14:ligatures w14:val="standardContextual"/>
       </w:rPr>
     </w:rPrDefault>
-    <w:pPrDefault/>
+    <w:pPrDefault>
+      <w:pPr>
+        <w:widowControl w:val="0"/>
+        <w:autoSpaceDE w:val="0"/>
+        <w:autoSpaceDN w:val="0"/>
+      </w:pPr>
+    </w:pPrDefault>
   </w:docDefaults>
   <w:latentStyles w:defLockedState="0" w:defUIPriority="99" w:defSemiHidden="0" w:defUnhideWhenUsed="0" w:defQFormat="0" w:count="376">
     <w:lsdException w:name="Normal" w:uiPriority="0" w:qFormat="1"/>
@@ -462,6 +742,23 @@
   <w:style w:type="paragraph" w:default="1" w:styleId="Normal">
     <w:name w:val="Normal"/>
     <w:qFormat/>
+    <w:rPr>
+      <w:rFonts w:ascii="Arial" w:eastAsia="Arial" w:hAnsi="Arial" w:cs="Arial"/>
+    </w:rPr>
+  </w:style>
+  <w:style w:type="paragraph" w:styleId="Heading1">
+    <w:name w:val="heading 1"/>
+    <w:basedOn w:val="Normal"/>
+    <w:uiPriority w:val="9"/>
+    <w:qFormat/>
+    <w:pPr>
+      <w:ind w:left="107"/>
+      <w:outlineLvl w:val="0"/>
+    </w:pPr>
+    <w:rPr>
+      <w:b/>
+      <w:bCs/>
+    </w:rPr>
   </w:style>
   <w:style w:type="character" w:default="1" w:styleId="DefaultParagraphFont">
     <w:name w:val="Default Paragraph Font"/>
@@ -490,6 +787,108 @@
     <w:semiHidden/>
     <w:unhideWhenUsed/>
   </w:style>
+  <w:style w:type="paragraph" w:styleId="BodyText">
+    <w:name w:val="Body Text"/>
+    <w:basedOn w:val="Normal"/>
+    <w:uiPriority w:val="1"/>
+    <w:qFormat/>
+    <w:pPr>
+      <w:spacing w:before="1"/>
+      <w:ind w:left="107"/>
+    </w:pPr>
+  </w:style>
+  <w:style w:type="paragraph" w:styleId="ListParagraph">
+    <w:name w:val="List Paragraph"/>
+    <w:basedOn w:val="Normal"/>
+    <w:uiPriority w:val="1"/>
+    <w:qFormat/>
+  </w:style>
+  <w:style w:type="paragraph" w:customStyle="1" w:styleId="TableParagraph">
+    <w:name w:val="Table Paragraph"/>
+    <w:basedOn w:val="Normal"/>
+    <w:uiPriority w:val="1"/>
+    <w:qFormat/>
+  </w:style>
+  <w:style w:type="paragraph" w:styleId="Revision">
+    <w:name w:val="Revision"/>
+    <w:hidden/>
+    <w:uiPriority w:val="99"/>
+    <w:semiHidden/>
+    <w:rsid w:val="004863CC"/>
+    <w:pPr>
+      <w:widowControl/>
+      <w:autoSpaceDE/>
+      <w:autoSpaceDN/>
+    </w:pPr>
+    <w:rPr>
+      <w:rFonts w:ascii="Arial" w:eastAsia="Arial" w:hAnsi="Arial" w:cs="Arial"/>
+    </w:rPr>
+  </w:style>
+  <w:style w:type="character" w:styleId="CommentReference">
+    <w:name w:val="annotation reference"/>
+    <w:basedOn w:val="DefaultParagraphFont"/>
+    <w:uiPriority w:val="99"/>
+    <w:semiHidden/>
+    <w:unhideWhenUsed/>
+    <w:rsid w:val="00D7382F"/>
+    <w:rPr>
+      <w:sz w:val="16"/>
+      <w:szCs w:val="16"/>
+    </w:rPr>
+  </w:style>
+  <w:style w:type="paragraph" w:styleId="CommentText">
+    <w:name w:val="annotation text"/>
+    <w:basedOn w:val="Normal"/>
+    <w:link w:val="CommentTextChar"/>
+    <w:uiPriority w:val="99"/>
+    <w:unhideWhenUsed/>
+    <w:rsid w:val="00D7382F"/>
+    <w:rPr>
+      <w:sz w:val="20"/>
+      <w:szCs w:val="20"/>
+    </w:rPr>
+  </w:style>
+  <w:style w:type="character" w:customStyle="1" w:styleId="CommentTextChar">
+    <w:name w:val="Comment Text Char"/>
+    <w:basedOn w:val="DefaultParagraphFont"/>
+    <w:link w:val="CommentText"/>
+    <w:uiPriority w:val="99"/>
+    <w:rsid w:val="00D7382F"/>
+    <w:rPr>
+      <w:rFonts w:ascii="Arial" w:eastAsia="Arial" w:hAnsi="Arial" w:cs="Arial"/>
+      <w:sz w:val="20"/>
+      <w:szCs w:val="20"/>
+    </w:rPr>
+  </w:style>
+  <w:style w:type="paragraph" w:styleId="CommentSubject">
+    <w:name w:val="annotation subject"/>
+    <w:basedOn w:val="CommentText"/>
+    <w:next w:val="CommentText"/>
+    <w:link w:val="CommentSubjectChar"/>
+    <w:uiPriority w:val="99"/>
+    <w:semiHidden/>
+    <w:unhideWhenUsed/>
+    <w:rsid w:val="00D7382F"/>
+    <w:rPr>
+      <w:b/>
+      <w:bCs/>
+    </w:rPr>
+  </w:style>
+  <w:style w:type="character" w:customStyle="1" w:styleId="CommentSubjectChar">
+    <w:name w:val="Comment Subject Char"/>
+    <w:basedOn w:val="CommentTextChar"/>
+    <w:link w:val="CommentSubject"/>
+    <w:uiPriority w:val="99"/>
+    <w:semiHidden/>
+    <w:rsid w:val="00D7382F"/>
+    <w:rPr>
+      <w:rFonts w:ascii="Arial" w:eastAsia="Arial" w:hAnsi="Arial" w:cs="Arial"/>
+      <w:b/>
+      <w:bCs/>
+      <w:sz w:val="20"/>
+      <w:szCs w:val="20"/>
+    </w:rPr>
+  </w:style>
 </w:styles>
 </file>
 
@@ -504,44 +903,44 @@
         <a:sysClr val="window" lastClr="FFFFFF"/>
       </a:lt1>
       <a:dk2>
-        <a:srgbClr val="44546A"/>
+        <a:srgbClr val="1F497D"/>
       </a:dk2>
       <a:lt2>
-        <a:srgbClr val="E7E6E6"/>
+        <a:srgbClr val="EEECE1"/>
       </a:lt2>
       <a:accent1>
-        <a:srgbClr val="4472C4"/>
+        <a:srgbClr val="4F81BD"/>
       </a:accent1>
       <a:accent2>
-        <a:srgbClr val="ED7D31"/>
+        <a:srgbClr val="C0504D"/>
       </a:accent2>
       <a:accent3>
-        <a:srgbClr val="A5A5A5"/>
+        <a:srgbClr val="9BBB59"/>
       </a:accent3>
       <a:accent4>
-        <a:srgbClr val="FFC000"/>
+        <a:srgbClr val="8064A2"/>
       </a:accent4>
       <a:accent5>
-        <a:srgbClr val="5B9BD5"/>
+        <a:srgbClr val="4BACC6"/>
       </a:accent5>
       <a:accent6>
-        <a:srgbClr val="70AD47"/>
+        <a:srgbClr val="F79646"/>
       </a:accent6>
       <a:hlink>
-        <a:srgbClr val="0563C1"/>
+        <a:srgbClr val="0000FF"/>
       </a:hlink>
       <a:folHlink>
-        <a:srgbClr val="954F72"/>
+        <a:srgbClr val="800080"/>
       </a:folHlink>
     </a:clrScheme>
     <a:fontScheme name="Office">
       <a:majorFont>
-        <a:latin typeface="Calibri Light" panose="020F0302020204030204"/>
+        <a:latin typeface="Cambria"/>
         <a:ea typeface=""/>
         <a:cs typeface=""/>
-        <a:font script="Jpan" typeface="游ゴシック Light"/>
+        <a:font script="Jpan" typeface="ＭＳ ゴシック"/>
         <a:font script="Hang" typeface="맑은 고딕"/>
-        <a:font script="Hans" typeface="等线 Light"/>
+        <a:font script="Hans" typeface="宋体"/>
         <a:font script="Hant" typeface="新細明體"/>
         <a:font script="Arab" typeface="Times New Roman"/>
         <a:font script="Hebr" typeface="Times New Roman"/>
@@ -568,32 +967,14 @@
         <a:font script="Mong" typeface="Mongolian Baiti"/>
         <a:font script="Viet" typeface="Times New Roman"/>
         <a:font script="Uigh" typeface="Microsoft Uighur"/>
-        <a:font script="Geor" typeface="Sylfaen"/>
-        <a:font script="Armn" typeface="Arial"/>
-        <a:font script="Bugi" typeface="Leelawadee UI"/>
-        <a:font script="Bopo" typeface="Microsoft JhengHei"/>
-        <a:font script="Java" typeface="Javanese Text"/>
-        <a:font script="Lisu" typeface="Segoe UI"/>
-        <a:font script="Mymr" typeface="Myanmar Text"/>
-        <a:font script="Nkoo" typeface="Ebrima"/>
-        <a:font script="Olck" typeface="Nirmala UI"/>
-        <a:font script="Osma" typeface="Ebrima"/>
-        <a:font script="Phag" typeface="Phagspa"/>
-        <a:font script="Syrn" typeface="Estrangelo Edessa"/>
-        <a:font script="Syrj" typeface="Estrangelo Edessa"/>
-        <a:font script="Syre" typeface="Estrangelo Edessa"/>
-        <a:font script="Sora" typeface="Nirmala UI"/>
-        <a:font script="Tale" typeface="Microsoft Tai Le"/>
-        <a:font script="Talu" typeface="Microsoft New Tai Lue"/>
-        <a:font script="Tfng" typeface="Ebrima"/>
       </a:majorFont>
       <a:minorFont>
-        <a:latin typeface="Calibri" panose="020F0502020204030204"/>
+        <a:latin typeface="Calibri"/>
         <a:ea typeface=""/>
         <a:cs typeface=""/>
-        <a:font script="Jpan" typeface="游明朝"/>
+        <a:font script="Jpan" typeface="ＭＳ 明朝"/>
         <a:font script="Hang" typeface="맑은 고딕"/>
-        <a:font script="Hans" typeface="等线"/>
+        <a:font script="Hans" typeface="宋体"/>
         <a:font script="Hant" typeface="新細明體"/>
         <a:font script="Arab" typeface="Arial"/>
         <a:font script="Hebr" typeface="Arial"/>
@@ -620,24 +1001,6 @@
         <a:font script="Mong" typeface="Mongolian Baiti"/>
         <a:font script="Viet" typeface="Arial"/>
         <a:font script="Uigh" typeface="Microsoft Uighur"/>
-        <a:font script="Geor" typeface="Sylfaen"/>
-        <a:font script="Armn" typeface="Arial"/>
-        <a:font script="Bugi" typeface="Leelawadee UI"/>
-        <a:font script="Bopo" typeface="Microsoft JhengHei"/>
-        <a:font script="Java" typeface="Javanese Text"/>
-        <a:font script="Lisu" typeface="Segoe UI"/>
-        <a:font script="Mymr" typeface="Myanmar Text"/>
-        <a:font script="Nkoo" typeface="Ebrima"/>
-        <a:font script="Olck" typeface="Nirmala UI"/>
-        <a:font script="Osma" typeface="Ebrima"/>
-        <a:font script="Phag" typeface="Phagspa"/>
-        <a:font script="Syrn" typeface="Estrangelo Edessa"/>
-        <a:font script="Syrj" typeface="Estrangelo Edessa"/>
-        <a:font script="Syre" typeface="Estrangelo Edessa"/>
-        <a:font script="Sora" typeface="Nirmala UI"/>
-        <a:font script="Tale" typeface="Microsoft Tai Le"/>
-        <a:font script="Talu" typeface="Microsoft New Tai Lue"/>
-        <a:font script="Tfng" typeface="Ebrima"/>
       </a:minorFont>
     </a:fontScheme>
     <a:fmtScheme name="Office">
@@ -649,141 +1012,165 @@
           <a:gsLst>
             <a:gs pos="0">
               <a:schemeClr val="phClr">
-                <a:lumMod val="110000"/>
-                <a:satMod val="105000"/>
-                <a:tint val="67000"/>
+                <a:tint val="50000"/>
+                <a:satMod val="300000"/>
               </a:schemeClr>
             </a:gs>
-            <a:gs pos="50000">
+            <a:gs pos="35000">
               <a:schemeClr val="phClr">
-                <a:lumMod val="105000"/>
-                <a:satMod val="103000"/>
-                <a:tint val="73000"/>
+                <a:tint val="37000"/>
+                <a:satMod val="300000"/>
               </a:schemeClr>
             </a:gs>
             <a:gs pos="100000">
               <a:schemeClr val="phClr">
-                <a:lumMod val="105000"/>
-                <a:satMod val="109000"/>
-                <a:tint val="81000"/>
+                <a:tint val="15000"/>
+                <a:satMod val="350000"/>
               </a:schemeClr>
             </a:gs>
           </a:gsLst>
-          <a:lin ang="5400000" scaled="0"/>
+          <a:lin ang="16200000" scaled="1"/>
         </a:gradFill>
         <a:gradFill rotWithShape="1">
           <a:gsLst>
             <a:gs pos="0">
               <a:schemeClr val="phClr">
-                <a:satMod val="103000"/>
-                <a:lumMod val="102000"/>
-                <a:tint val="94000"/>
+                <a:shade val="51000"/>
+                <a:satMod val="130000"/>
               </a:schemeClr>
             </a:gs>
-            <a:gs pos="50000">
+            <a:gs pos="80000">
               <a:schemeClr val="phClr">
-                <a:satMod val="110000"/>
-                <a:lumMod val="100000"/>
-                <a:shade val="100000"/>
+                <a:shade val="93000"/>
+                <a:satMod val="130000"/>
               </a:schemeClr>
             </a:gs>
             <a:gs pos="100000">
               <a:schemeClr val="phClr">
-                <a:lumMod val="99000"/>
-                <a:satMod val="120000"/>
-                <a:shade val="78000"/>
+                <a:shade val="94000"/>
+                <a:satMod val="135000"/>
               </a:schemeClr>
             </a:gs>
           </a:gsLst>
-          <a:lin ang="5400000" scaled="0"/>
+          <a:lin ang="16200000" scaled="0"/>
         </a:gradFill>
       </a:fillStyleLst>
       <a:lnStyleLst>
-        <a:ln w="6350" cap="flat" cmpd="sng" algn="ctr">
+        <a:ln w="9525" cap="flat" cmpd="sng" algn="ctr">
+          <a:solidFill>
+            <a:schemeClr val="phClr">
+              <a:shade val="95000"/>
+              <a:satMod val="105000"/>
+            </a:schemeClr>
+          </a:solidFill>
+          <a:prstDash val="solid"/>
+        </a:ln>
+        <a:ln w="25400" cap="flat" cmpd="sng" algn="ctr">
           <a:solidFill>
             <a:schemeClr val="phClr"/>
           </a:solidFill>
           <a:prstDash val="solid"/>
-          <a:miter lim="800000"/>
         </a:ln>
-        <a:ln w="12700" cap="flat" cmpd="sng" algn="ctr">
+        <a:ln w="38100" cap="flat" cmpd="sng" algn="ctr">
           <a:solidFill>
             <a:schemeClr val="phClr"/>
           </a:solidFill>
           <a:prstDash val="solid"/>
-          <a:miter lim="800000"/>
-        </a:ln>
-        <a:ln w="19050" cap="flat" cmpd="sng" algn="ctr">
-          <a:solidFill>
-            <a:schemeClr val="phClr"/>
-          </a:solidFill>
-          <a:prstDash val="solid"/>
-          <a:miter lim="800000"/>
         </a:ln>
       </a:lnStyleLst>
       <a:effectStyleLst>
         <a:effectStyle>
-          <a:effectLst/>
-        </a:effectStyle>
-        <a:effectStyle>
-          <a:effectLst/>
+          <a:effectLst>
+            <a:outerShdw blurRad="40000" dist="20000" dir="5400000" rotWithShape="0">
+              <a:srgbClr val="000000">
+                <a:alpha val="38000"/>
+              </a:srgbClr>
+            </a:outerShdw>
+          </a:effectLst>
         </a:effectStyle>
         <a:effectStyle>
           <a:effectLst>
-            <a:outerShdw blurRad="57150" dist="19050" dir="5400000" algn="ctr" rotWithShape="0">
+            <a:outerShdw blurRad="40000" dist="23000" dir="5400000" rotWithShape="0">
               <a:srgbClr val="000000">
-                <a:alpha val="63000"/>
+                <a:alpha val="35000"/>
               </a:srgbClr>
             </a:outerShdw>
           </a:effectLst>
+        </a:effectStyle>
+        <a:effectStyle>
+          <a:effectLst>
+            <a:outerShdw blurRad="40000" dist="23000" dir="5400000" rotWithShape="0">
+              <a:srgbClr val="000000">
+                <a:alpha val="35000"/>
+              </a:srgbClr>
+            </a:outerShdw>
+          </a:effectLst>
+          <a:scene3d>
+            <a:camera prst="orthographicFront">
+              <a:rot lat="0" lon="0" rev="0"/>
+            </a:camera>
+            <a:lightRig rig="threePt" dir="t">
+              <a:rot lat="0" lon="0" rev="1200000"/>
+            </a:lightRig>
+          </a:scene3d>
+          <a:sp3d>
+            <a:bevelT w="63500" h="25400"/>
+          </a:sp3d>
         </a:effectStyle>
       </a:effectStyleLst>
       <a:bgFillStyleLst>
         <a:solidFill>
           <a:schemeClr val="phClr"/>
         </a:solidFill>
-        <a:solidFill>
-          <a:schemeClr val="phClr">
-            <a:tint val="95000"/>
-            <a:satMod val="170000"/>
-          </a:schemeClr>
-        </a:solidFill>
         <a:gradFill rotWithShape="1">
           <a:gsLst>
             <a:gs pos="0">
               <a:schemeClr val="phClr">
-                <a:tint val="93000"/>
-                <a:satMod val="150000"/>
-                <a:shade val="98000"/>
-                <a:lumMod val="102000"/>
+                <a:tint val="40000"/>
+                <a:satMod val="350000"/>
               </a:schemeClr>
             </a:gs>
-            <a:gs pos="50000">
+            <a:gs pos="40000">
               <a:schemeClr val="phClr">
-                <a:tint val="98000"/>
-                <a:satMod val="130000"/>
-                <a:shade val="90000"/>
-                <a:lumMod val="103000"/>
+                <a:tint val="45000"/>
+                <a:shade val="99000"/>
+                <a:satMod val="350000"/>
               </a:schemeClr>
             </a:gs>
             <a:gs pos="100000">
               <a:schemeClr val="phClr">
-                <a:shade val="63000"/>
-                <a:satMod val="120000"/>
+                <a:shade val="20000"/>
+                <a:satMod val="255000"/>
               </a:schemeClr>
             </a:gs>
           </a:gsLst>
-          <a:lin ang="5400000" scaled="0"/>
+          <a:path path="circle">
+            <a:fillToRect l="50000" t="-80000" r="50000" b="180000"/>
+          </a:path>
+        </a:gradFill>
+        <a:gradFill rotWithShape="1">
+          <a:gsLst>
+            <a:gs pos="0">
+              <a:schemeClr val="phClr">
+                <a:tint val="80000"/>
+                <a:satMod val="300000"/>
+              </a:schemeClr>
+            </a:gs>
+            <a:gs pos="100000">
+              <a:schemeClr val="phClr">
+                <a:shade val="30000"/>
+                <a:satMod val="200000"/>
+              </a:schemeClr>
+            </a:gs>
+          </a:gsLst>
+          <a:path path="circle">
+            <a:fillToRect l="50000" t="50000" r="50000" b="50000"/>
+          </a:path>
         </a:gradFill>
       </a:bgFillStyleLst>
     </a:fmtScheme>
   </a:themeElements>
   <a:objectDefaults/>
   <a:extraClrSchemeLst/>
-  <a:extLst>
-    <a:ext uri="{05A4C25C-085E-4340-85A3-A5531E510DB2}">
-      <thm15:themeFamily xmlns:thm15="http://schemas.microsoft.com/office/thememl/2012/main" name="Office Theme" id="{62F939B6-93AF-4DB8-9C6B-D6C7DFDC589F}" vid="{4A3C46E8-61CC-4603-A589-7422A47A8E4A}"/>
-    </a:ext>
-  </a:extLst>
 </a:theme>
 </file>
</xml_diff>

<commit_message>
drafting resource sharing plan
</commit_message>
<xml_diff>
--- a/2023_08_08_sub_F32/resource_sharing_plan.docx
+++ b/2023_08_08_sub_F32/resource_sharing_plan.docx
@@ -19,12 +19,147 @@
         <w:ind w:left="0"/>
       </w:pPr>
       <w:r>
-        <w:t>Title</w:t>
+        <w:t>Resource sharing plan</w:t>
       </w:r>
     </w:p>
     <w:p>
       <w:r>
-        <w:t>text</w:t>
+        <w:t>Research resources generated through the course of this project will be made available to the wider community</w:t>
+      </w:r>
+      <w:r>
+        <w:t xml:space="preserve"> </w:t>
+      </w:r>
+      <w:r>
+        <w:t>before or immediately after publication</w:t>
+      </w:r>
+      <w:r>
+        <w:t xml:space="preserve">. </w:t>
+      </w:r>
+      <w:r>
+        <w:t>C</w:t>
+      </w:r>
+      <w:r>
+        <w:t>ode required</w:t>
+      </w:r>
+      <w:r>
+        <w:t xml:space="preserve"> to reproduce</w:t>
+      </w:r>
+      <w:r>
+        <w:t xml:space="preserve"> </w:t>
+      </w:r>
+      <w:r>
+        <w:t>all</w:t>
+      </w:r>
+      <w:r>
+        <w:t xml:space="preserve"> results</w:t>
+      </w:r>
+      <w:r>
+        <w:t xml:space="preserve"> </w:t>
+      </w:r>
+      <w:r>
+        <w:t xml:space="preserve">will be made publicly available through </w:t>
+      </w:r>
+      <w:proofErr w:type="spellStart"/>
+      <w:r>
+        <w:t>github</w:t>
+      </w:r>
+      <w:proofErr w:type="spellEnd"/>
+      <w:r>
+        <w:t xml:space="preserve"> </w:t>
+      </w:r>
+      <w:r>
+        <w:t>before or immediately after publication</w:t>
+      </w:r>
+      <w:r>
+        <w:t xml:space="preserve"> </w:t>
+      </w:r>
+      <w:r>
+        <w:t>and release</w:t>
+      </w:r>
+      <w:r>
+        <w:t>s</w:t>
+      </w:r>
+      <w:r>
+        <w:t xml:space="preserve"> associated with </w:t>
+      </w:r>
+      <w:r>
+        <w:t>publication</w:t>
+      </w:r>
+      <w:r>
+        <w:t xml:space="preserve"> will be archived through </w:t>
+      </w:r>
+      <w:proofErr w:type="spellStart"/>
+      <w:r>
+        <w:t>zenodo</w:t>
+      </w:r>
+      <w:proofErr w:type="spellEnd"/>
+      <w:r>
+        <w:t xml:space="preserve">. </w:t>
+      </w:r>
+      <w:r>
+        <w:t>Next-generation sequencing data</w:t>
+      </w:r>
+      <w:r>
+        <w:t xml:space="preserve"> generated by this project</w:t>
+      </w:r>
+      <w:r>
+        <w:t xml:space="preserve"> will be released publicly </w:t>
+      </w:r>
+      <w:r>
+        <w:t>through</w:t>
+      </w:r>
+      <w:r>
+        <w:t xml:space="preserve"> the SRA</w:t>
+      </w:r>
+      <w:r>
+        <w:t xml:space="preserve"> upon publication</w:t>
+      </w:r>
+      <w:r>
+        <w:t>. Plasmids</w:t>
+      </w:r>
+      <w:r>
+        <w:t xml:space="preserve"> and </w:t>
+      </w:r>
+      <w:commentRangeStart w:id="0"/>
+      <w:r>
+        <w:t>variant libraries</w:t>
+      </w:r>
+      <w:r>
+        <w:t xml:space="preserve"> </w:t>
+      </w:r>
+      <w:commentRangeEnd w:id="0"/>
+      <w:r>
+        <w:rPr>
+          <w:rStyle w:val="CommentReference"/>
+        </w:rPr>
+        <w:commentReference w:id="0"/>
+      </w:r>
+      <w:r>
+        <w:t xml:space="preserve">that are </w:t>
+      </w:r>
+      <w:r>
+        <w:t>generated by this project</w:t>
+      </w:r>
+      <w:r>
+        <w:t xml:space="preserve"> will be deposited with Addgene </w:t>
+      </w:r>
+      <w:r>
+        <w:t>before or immediately after publication</w:t>
+      </w:r>
+      <w:r>
+        <w:t xml:space="preserve"> </w:t>
+      </w:r>
+      <w:r>
+        <w:t>to ensure they are available to other researcher</w:t>
+      </w:r>
+      <w:r>
+        <w:t>s</w:t>
+      </w:r>
+      <w:r>
+        <w:t xml:space="preserve">. </w:t>
+      </w:r>
+      <w:r>
+        <w:t>If any intellectual property arising from this project is patented, we will ensure that materials and data remain widely available to the research community.</w:t>
       </w:r>
     </w:p>
     <w:sectPr>
@@ -37,6 +172,45 @@
 </w:document>
 </file>
 
+<file path=word/comments.xml><?xml version="1.0" encoding="utf-8"?>
+<w:comments xmlns:wpc="http://schemas.microsoft.com/office/word/2010/wordprocessingCanvas" xmlns:cx="http://schemas.microsoft.com/office/drawing/2014/chartex" xmlns:cx1="http://schemas.microsoft.com/office/drawing/2015/9/8/chartex" xmlns:cx2="http://schemas.microsoft.com/office/drawing/2015/10/21/chartex" xmlns:cx3="http://schemas.microsoft.com/office/drawing/2016/5/9/chartex" xmlns:cx4="http://schemas.microsoft.com/office/drawing/2016/5/10/chartex" xmlns:cx5="http://schemas.microsoft.com/office/drawing/2016/5/11/chartex" xmlns:cx6="http://schemas.microsoft.com/office/drawing/2016/5/12/chartex" xmlns:cx7="http://schemas.microsoft.com/office/drawing/2016/5/13/chartex" xmlns:cx8="http://schemas.microsoft.com/office/drawing/2016/5/14/chartex" xmlns:mc="http://schemas.openxmlformats.org/markup-compatibility/2006" xmlns:aink="http://schemas.microsoft.com/office/drawing/2016/ink" xmlns:am3d="http://schemas.microsoft.com/office/drawing/2017/model3d" xmlns:o="urn:schemas-microsoft-com:office:office" xmlns:oel="http://schemas.microsoft.com/office/2019/extlst" xmlns:r="http://schemas.openxmlformats.org/officeDocument/2006/relationships" xmlns:m="http://schemas.openxmlformats.org/officeDocument/2006/math" xmlns:v="urn:schemas-microsoft-com:vml" xmlns:wp14="http://schemas.microsoft.com/office/word/2010/wordprocessingDrawing" xmlns:wp="http://schemas.openxmlformats.org/drawingml/2006/wordprocessingDrawing" xmlns:w10="urn:schemas-microsoft-com:office:word" xmlns:w="http://schemas.openxmlformats.org/wordprocessingml/2006/main" xmlns:w14="http://schemas.microsoft.com/office/word/2010/wordml" xmlns:w15="http://schemas.microsoft.com/office/word/2012/wordml" xmlns:w16cex="http://schemas.microsoft.com/office/word/2018/wordml/cex" xmlns:w16cid="http://schemas.microsoft.com/office/word/2016/wordml/cid" xmlns:w16="http://schemas.microsoft.com/office/word/2018/wordml" xmlns:w16sdtdh="http://schemas.microsoft.com/office/word/2020/wordml/sdtdatahash" xmlns:w16se="http://schemas.microsoft.com/office/word/2015/wordml/symex" xmlns:wpg="http://schemas.microsoft.com/office/word/2010/wordprocessingGroup" xmlns:wpi="http://schemas.microsoft.com/office/word/2010/wordprocessingInk" xmlns:wne="http://schemas.microsoft.com/office/word/2006/wordml" xmlns:wps="http://schemas.microsoft.com/office/word/2010/wordprocessingShape" mc:Ignorable="w14 w15 w16se w16cid w16 w16cex w16sdtdh wp14">
+  <w:comment w:id="0" w:author="John Desmarais" w:date="2023-06-12T14:41:00Z" w:initials="JD">
+    <w:p>
+      <w:pPr>
+        <w:pStyle w:val="CommentText"/>
+      </w:pPr>
+      <w:r>
+        <w:rPr>
+          <w:rStyle w:val="CommentReference"/>
+        </w:rPr>
+        <w:annotationRef/>
+      </w:r>
+      <w:r>
+        <w:t>Update this if needed when I hear back from Addgene about library deposition.</w:t>
+      </w:r>
+    </w:p>
+  </w:comment>
+</w:comments>
+</file>
+
+<file path=word/commentsExtended.xml><?xml version="1.0" encoding="utf-8"?>
+<w15:commentsEx xmlns:wpc="http://schemas.microsoft.com/office/word/2010/wordprocessingCanvas" xmlns:cx="http://schemas.microsoft.com/office/drawing/2014/chartex" xmlns:cx1="http://schemas.microsoft.com/office/drawing/2015/9/8/chartex" xmlns:cx2="http://schemas.microsoft.com/office/drawing/2015/10/21/chartex" xmlns:cx3="http://schemas.microsoft.com/office/drawing/2016/5/9/chartex" xmlns:cx4="http://schemas.microsoft.com/office/drawing/2016/5/10/chartex" xmlns:cx5="http://schemas.microsoft.com/office/drawing/2016/5/11/chartex" xmlns:cx6="http://schemas.microsoft.com/office/drawing/2016/5/12/chartex" xmlns:cx7="http://schemas.microsoft.com/office/drawing/2016/5/13/chartex" xmlns:cx8="http://schemas.microsoft.com/office/drawing/2016/5/14/chartex" xmlns:mc="http://schemas.openxmlformats.org/markup-compatibility/2006" xmlns:aink="http://schemas.microsoft.com/office/drawing/2016/ink" xmlns:am3d="http://schemas.microsoft.com/office/drawing/2017/model3d" xmlns:o="urn:schemas-microsoft-com:office:office" xmlns:oel="http://schemas.microsoft.com/office/2019/extlst" xmlns:r="http://schemas.openxmlformats.org/officeDocument/2006/relationships" xmlns:m="http://schemas.openxmlformats.org/officeDocument/2006/math" xmlns:v="urn:schemas-microsoft-com:vml" xmlns:wp14="http://schemas.microsoft.com/office/word/2010/wordprocessingDrawing" xmlns:wp="http://schemas.openxmlformats.org/drawingml/2006/wordprocessingDrawing" xmlns:w10="urn:schemas-microsoft-com:office:word" xmlns:w="http://schemas.openxmlformats.org/wordprocessingml/2006/main" xmlns:w14="http://schemas.microsoft.com/office/word/2010/wordml" xmlns:w15="http://schemas.microsoft.com/office/word/2012/wordml" xmlns:w16cex="http://schemas.microsoft.com/office/word/2018/wordml/cex" xmlns:w16cid="http://schemas.microsoft.com/office/word/2016/wordml/cid" xmlns:w16="http://schemas.microsoft.com/office/word/2018/wordml" xmlns:w16sdtdh="http://schemas.microsoft.com/office/word/2020/wordml/sdtdatahash" xmlns:w16se="http://schemas.microsoft.com/office/word/2015/wordml/symex" xmlns:wpg="http://schemas.microsoft.com/office/word/2010/wordprocessingGroup" xmlns:wpi="http://schemas.microsoft.com/office/word/2010/wordprocessingInk" xmlns:wne="http://schemas.microsoft.com/office/word/2006/wordml" xmlns:wps="http://schemas.microsoft.com/office/word/2010/wordprocessingShape" mc:Ignorable="w14 w15 w16se w16cid w16 w16cex w16sdtdh wp14">
+  <w15:commentEx w15:paraId="21CE7D10" w15:done="0"/>
+</w15:commentsEx>
+</file>
+
+<file path=word/commentsExtensible.xml><?xml version="1.0" encoding="utf-8"?>
+<w16cex:commentsExtensible xmlns:wpc="http://schemas.microsoft.com/office/word/2010/wordprocessingCanvas" xmlns:cx="http://schemas.microsoft.com/office/drawing/2014/chartex" xmlns:cx1="http://schemas.microsoft.com/office/drawing/2015/9/8/chartex" xmlns:cx2="http://schemas.microsoft.com/office/drawing/2015/10/21/chartex" xmlns:cx3="http://schemas.microsoft.com/office/drawing/2016/5/9/chartex" xmlns:cx4="http://schemas.microsoft.com/office/drawing/2016/5/10/chartex" xmlns:cx5="http://schemas.microsoft.com/office/drawing/2016/5/11/chartex" xmlns:cx6="http://schemas.microsoft.com/office/drawing/2016/5/12/chartex" xmlns:cx7="http://schemas.microsoft.com/office/drawing/2016/5/13/chartex" xmlns:cx8="http://schemas.microsoft.com/office/drawing/2016/5/14/chartex" xmlns:mc="http://schemas.openxmlformats.org/markup-compatibility/2006" xmlns:aink="http://schemas.microsoft.com/office/drawing/2016/ink" xmlns:am3d="http://schemas.microsoft.com/office/drawing/2017/model3d" xmlns:o="urn:schemas-microsoft-com:office:office" xmlns:oel="http://schemas.microsoft.com/office/2019/extlst" xmlns:r="http://schemas.openxmlformats.org/officeDocument/2006/relationships" xmlns:m="http://schemas.openxmlformats.org/officeDocument/2006/math" xmlns:v="urn:schemas-microsoft-com:vml" xmlns:wp14="http://schemas.microsoft.com/office/word/2010/wordprocessingDrawing" xmlns:wp="http://schemas.openxmlformats.org/drawingml/2006/wordprocessingDrawing" xmlns:w10="urn:schemas-microsoft-com:office:word" xmlns:w="http://schemas.openxmlformats.org/wordprocessingml/2006/main" xmlns:w14="http://schemas.microsoft.com/office/word/2010/wordml" xmlns:w15="http://schemas.microsoft.com/office/word/2012/wordml" xmlns:w16cex="http://schemas.microsoft.com/office/word/2018/wordml/cex" xmlns:w16cid="http://schemas.microsoft.com/office/word/2016/wordml/cid" xmlns:w16="http://schemas.microsoft.com/office/word/2018/wordml" xmlns:w16sdtdh="http://schemas.microsoft.com/office/word/2020/wordml/sdtdatahash" xmlns:w16se="http://schemas.microsoft.com/office/word/2015/wordml/symex" xmlns:wpg="http://schemas.microsoft.com/office/word/2010/wordprocessingGroup" xmlns:wpi="http://schemas.microsoft.com/office/word/2010/wordprocessingInk" xmlns:wne="http://schemas.microsoft.com/office/word/2006/wordml" xmlns:wps="http://schemas.microsoft.com/office/word/2010/wordprocessingShape" mc:Ignorable="w14 w15 w16se w16cid w16 w16cex w16sdtdh wp14">
+  <w16cex:commentExtensible w16cex:durableId="2831AD00" w16cex:dateUtc="2023-06-12T18:41:00Z"/>
+</w16cex:commentsExtensible>
+</file>
+
+<file path=word/commentsIds.xml><?xml version="1.0" encoding="utf-8"?>
+<w16cid:commentsIds xmlns:wpc="http://schemas.microsoft.com/office/word/2010/wordprocessingCanvas" xmlns:cx="http://schemas.microsoft.com/office/drawing/2014/chartex" xmlns:cx1="http://schemas.microsoft.com/office/drawing/2015/9/8/chartex" xmlns:cx2="http://schemas.microsoft.com/office/drawing/2015/10/21/chartex" xmlns:cx3="http://schemas.microsoft.com/office/drawing/2016/5/9/chartex" xmlns:cx4="http://schemas.microsoft.com/office/drawing/2016/5/10/chartex" xmlns:cx5="http://schemas.microsoft.com/office/drawing/2016/5/11/chartex" xmlns:cx6="http://schemas.microsoft.com/office/drawing/2016/5/12/chartex" xmlns:cx7="http://schemas.microsoft.com/office/drawing/2016/5/13/chartex" xmlns:cx8="http://schemas.microsoft.com/office/drawing/2016/5/14/chartex" xmlns:mc="http://schemas.openxmlformats.org/markup-compatibility/2006" xmlns:aink="http://schemas.microsoft.com/office/drawing/2016/ink" xmlns:am3d="http://schemas.microsoft.com/office/drawing/2017/model3d" xmlns:o="urn:schemas-microsoft-com:office:office" xmlns:oel="http://schemas.microsoft.com/office/2019/extlst" xmlns:r="http://schemas.openxmlformats.org/officeDocument/2006/relationships" xmlns:m="http://schemas.openxmlformats.org/officeDocument/2006/math" xmlns:v="urn:schemas-microsoft-com:vml" xmlns:wp14="http://schemas.microsoft.com/office/word/2010/wordprocessingDrawing" xmlns:wp="http://schemas.openxmlformats.org/drawingml/2006/wordprocessingDrawing" xmlns:w10="urn:schemas-microsoft-com:office:word" xmlns:w="http://schemas.openxmlformats.org/wordprocessingml/2006/main" xmlns:w14="http://schemas.microsoft.com/office/word/2010/wordml" xmlns:w15="http://schemas.microsoft.com/office/word/2012/wordml" xmlns:w16cex="http://schemas.microsoft.com/office/word/2018/wordml/cex" xmlns:w16cid="http://schemas.microsoft.com/office/word/2016/wordml/cid" xmlns:w16="http://schemas.microsoft.com/office/word/2018/wordml" xmlns:w16sdtdh="http://schemas.microsoft.com/office/word/2020/wordml/sdtdatahash" xmlns:w16se="http://schemas.microsoft.com/office/word/2015/wordml/symex" xmlns:wpg="http://schemas.microsoft.com/office/word/2010/wordprocessingGroup" xmlns:wpi="http://schemas.microsoft.com/office/word/2010/wordprocessingInk" xmlns:wne="http://schemas.microsoft.com/office/word/2006/wordml" xmlns:wps="http://schemas.microsoft.com/office/word/2010/wordprocessingShape" mc:Ignorable="w14 w15 w16se w16cid w16 w16cex w16sdtdh wp14">
+  <w16cid:commentId w16cid:paraId="21CE7D10" w16cid:durableId="2831AD00"/>
+</w16cid:commentsIds>
+</file>
+
 <file path=word/numbering.xml><?xml version="1.0" encoding="utf-8"?>
 <w:numbering xmlns:wpc="http://schemas.microsoft.com/office/word/2010/wordprocessingCanvas" xmlns:cx="http://schemas.microsoft.com/office/drawing/2014/chartex" xmlns:cx1="http://schemas.microsoft.com/office/drawing/2015/9/8/chartex" xmlns:cx2="http://schemas.microsoft.com/office/drawing/2015/10/21/chartex" xmlns:cx3="http://schemas.microsoft.com/office/drawing/2016/5/9/chartex" xmlns:cx4="http://schemas.microsoft.com/office/drawing/2016/5/10/chartex" xmlns:cx5="http://schemas.microsoft.com/office/drawing/2016/5/11/chartex" xmlns:cx6="http://schemas.microsoft.com/office/drawing/2016/5/12/chartex" xmlns:cx7="http://schemas.microsoft.com/office/drawing/2016/5/13/chartex" xmlns:cx8="http://schemas.microsoft.com/office/drawing/2016/5/14/chartex" xmlns:mc="http://schemas.openxmlformats.org/markup-compatibility/2006" xmlns:aink="http://schemas.microsoft.com/office/drawing/2016/ink" xmlns:am3d="http://schemas.microsoft.com/office/drawing/2017/model3d" xmlns:o="urn:schemas-microsoft-com:office:office" xmlns:oel="http://schemas.microsoft.com/office/2019/extlst" xmlns:r="http://schemas.openxmlformats.org/officeDocument/2006/relationships" xmlns:m="http://schemas.openxmlformats.org/officeDocument/2006/math" xmlns:v="urn:schemas-microsoft-com:vml" xmlns:wp14="http://schemas.microsoft.com/office/word/2010/wordprocessingDrawing" xmlns:wp="http://schemas.openxmlformats.org/drawingml/2006/wordprocessingDrawing" xmlns:w10="urn:schemas-microsoft-com:office:word" xmlns:w="http://schemas.openxmlformats.org/wordprocessingml/2006/main" xmlns:w14="http://schemas.microsoft.com/office/word/2010/wordml" xmlns:w15="http://schemas.microsoft.com/office/word/2012/wordml" xmlns:w16cex="http://schemas.microsoft.com/office/word/2018/wordml/cex" xmlns:w16cid="http://schemas.microsoft.com/office/word/2016/wordml/cid" xmlns:w16="http://schemas.microsoft.com/office/word/2018/wordml" xmlns:w16sdtdh="http://schemas.microsoft.com/office/word/2020/wordml/sdtdatahash" xmlns:w16se="http://schemas.microsoft.com/office/word/2015/wordml/symex" xmlns:wpg="http://schemas.microsoft.com/office/word/2010/wordprocessingGroup" xmlns:wpi="http://schemas.microsoft.com/office/word/2010/wordprocessingInk" xmlns:wne="http://schemas.microsoft.com/office/word/2006/wordml" xmlns:wps="http://schemas.microsoft.com/office/word/2010/wordprocessingShape" mc:Ignorable="w14 w15 w16se w16cid w16 w16cex w16sdtdh wp14">
   <w:abstractNum w:abstractNumId="0" w15:restartNumberingAfterBreak="0">
@@ -340,6 +514,14 @@
     <w:abstractNumId w:val="0"/>
   </w:num>
 </w:numbering>
+</file>
+
+<file path=word/people.xml><?xml version="1.0" encoding="utf-8"?>
+<w15:people xmlns:wpc="http://schemas.microsoft.com/office/word/2010/wordprocessingCanvas" xmlns:cx="http://schemas.microsoft.com/office/drawing/2014/chartex" xmlns:cx1="http://schemas.microsoft.com/office/drawing/2015/9/8/chartex" xmlns:cx2="http://schemas.microsoft.com/office/drawing/2015/10/21/chartex" xmlns:cx3="http://schemas.microsoft.com/office/drawing/2016/5/9/chartex" xmlns:cx4="http://schemas.microsoft.com/office/drawing/2016/5/10/chartex" xmlns:cx5="http://schemas.microsoft.com/office/drawing/2016/5/11/chartex" xmlns:cx6="http://schemas.microsoft.com/office/drawing/2016/5/12/chartex" xmlns:cx7="http://schemas.microsoft.com/office/drawing/2016/5/13/chartex" xmlns:cx8="http://schemas.microsoft.com/office/drawing/2016/5/14/chartex" xmlns:mc="http://schemas.openxmlformats.org/markup-compatibility/2006" xmlns:aink="http://schemas.microsoft.com/office/drawing/2016/ink" xmlns:am3d="http://schemas.microsoft.com/office/drawing/2017/model3d" xmlns:o="urn:schemas-microsoft-com:office:office" xmlns:oel="http://schemas.microsoft.com/office/2019/extlst" xmlns:r="http://schemas.openxmlformats.org/officeDocument/2006/relationships" xmlns:m="http://schemas.openxmlformats.org/officeDocument/2006/math" xmlns:v="urn:schemas-microsoft-com:vml" xmlns:wp14="http://schemas.microsoft.com/office/word/2010/wordprocessingDrawing" xmlns:wp="http://schemas.openxmlformats.org/drawingml/2006/wordprocessingDrawing" xmlns:w10="urn:schemas-microsoft-com:office:word" xmlns:w="http://schemas.openxmlformats.org/wordprocessingml/2006/main" xmlns:w14="http://schemas.microsoft.com/office/word/2010/wordml" xmlns:w15="http://schemas.microsoft.com/office/word/2012/wordml" xmlns:w16cex="http://schemas.microsoft.com/office/word/2018/wordml/cex" xmlns:w16cid="http://schemas.microsoft.com/office/word/2016/wordml/cid" xmlns:w16="http://schemas.microsoft.com/office/word/2018/wordml" xmlns:w16sdtdh="http://schemas.microsoft.com/office/word/2020/wordml/sdtdatahash" xmlns:w16se="http://schemas.microsoft.com/office/word/2015/wordml/symex" xmlns:wpg="http://schemas.microsoft.com/office/word/2010/wordprocessingGroup" xmlns:wpi="http://schemas.microsoft.com/office/word/2010/wordprocessingInk" xmlns:wne="http://schemas.microsoft.com/office/word/2006/wordml" xmlns:wps="http://schemas.microsoft.com/office/word/2010/wordprocessingShape" mc:Ignorable="w14 w15 w16se w16cid w16 w16cex w16sdtdh wp14">
+  <w15:person w15:author="John Desmarais">
+    <w15:presenceInfo w15:providerId="AD" w15:userId="S::jdesmarais@BERKELEY.EDU::3c5803b3-77bb-4631-bcc8-3683e5805137"/>
+  </w15:person>
+</w15:people>
 </file>
 
 <file path=word/styles.xml><?xml version="1.0" encoding="utf-8"?>
@@ -1173,4 +1355,16 @@
   <a:objectDefaults/>
   <a:extraClrSchemeLst/>
 </a:theme>
+</file>
+
+<file path=customXml/item1.xml><?xml version="1.0" encoding="utf-8"?>
+<b:Sources xmlns:b="http://schemas.openxmlformats.org/officeDocument/2006/bibliography" xmlns="http://schemas.openxmlformats.org/officeDocument/2006/bibliography" SelectedStyle="/APASixthEditionOfficeOnline.xsl" StyleName="APA" Version="6"/>
+</file>
+
+<file path=customXml/itemProps1.xml><?xml version="1.0" encoding="utf-8"?>
+<ds:datastoreItem xmlns:ds="http://schemas.openxmlformats.org/officeDocument/2006/customXml" ds:itemID="{220F624D-92BF-1E45-8748-FF525F029EAA}">
+  <ds:schemaRefs>
+    <ds:schemaRef ds:uri="http://schemas.openxmlformats.org/officeDocument/2006/bibliography"/>
+  </ds:schemaRefs>
+</ds:datastoreItem>
 </file>
</xml_diff>

<commit_message>
Updated resource sharing plan with info from Justin's RO1
</commit_message>
<xml_diff>
--- a/2023_08_08_sub_F32/resource_sharing_plan.docx
+++ b/2023_08_08_sub_F32/resource_sharing_plan.docx
@@ -3,163 +3,146 @@
 <w:document xmlns:wpc="http://schemas.microsoft.com/office/word/2010/wordprocessingCanvas" xmlns:cx="http://schemas.microsoft.com/office/drawing/2014/chartex" xmlns:cx1="http://schemas.microsoft.com/office/drawing/2015/9/8/chartex" xmlns:cx2="http://schemas.microsoft.com/office/drawing/2015/10/21/chartex" xmlns:cx3="http://schemas.microsoft.com/office/drawing/2016/5/9/chartex" xmlns:cx4="http://schemas.microsoft.com/office/drawing/2016/5/10/chartex" xmlns:cx5="http://schemas.microsoft.com/office/drawing/2016/5/11/chartex" xmlns:cx6="http://schemas.microsoft.com/office/drawing/2016/5/12/chartex" xmlns:cx7="http://schemas.microsoft.com/office/drawing/2016/5/13/chartex" xmlns:cx8="http://schemas.microsoft.com/office/drawing/2016/5/14/chartex" xmlns:mc="http://schemas.openxmlformats.org/markup-compatibility/2006" xmlns:aink="http://schemas.microsoft.com/office/drawing/2016/ink" xmlns:am3d="http://schemas.microsoft.com/office/drawing/2017/model3d" xmlns:o="urn:schemas-microsoft-com:office:office" xmlns:oel="http://schemas.microsoft.com/office/2019/extlst" xmlns:r="http://schemas.openxmlformats.org/officeDocument/2006/relationships" xmlns:m="http://schemas.openxmlformats.org/officeDocument/2006/math" xmlns:v="urn:schemas-microsoft-com:vml" xmlns:wp14="http://schemas.microsoft.com/office/word/2010/wordprocessingDrawing" xmlns:wp="http://schemas.openxmlformats.org/drawingml/2006/wordprocessingDrawing" xmlns:w10="urn:schemas-microsoft-com:office:word" xmlns:w="http://schemas.openxmlformats.org/wordprocessingml/2006/main" xmlns:w14="http://schemas.microsoft.com/office/word/2010/wordml" xmlns:w15="http://schemas.microsoft.com/office/word/2012/wordml" xmlns:w16cex="http://schemas.microsoft.com/office/word/2018/wordml/cex" xmlns:w16cid="http://schemas.microsoft.com/office/word/2016/wordml/cid" xmlns:w16="http://schemas.microsoft.com/office/word/2018/wordml" xmlns:w16sdtdh="http://schemas.microsoft.com/office/word/2020/wordml/sdtdatahash" xmlns:w16se="http://schemas.microsoft.com/office/word/2015/wordml/symex" xmlns:wpg="http://schemas.microsoft.com/office/word/2010/wordprocessingGroup" xmlns:wpi="http://schemas.microsoft.com/office/word/2010/wordprocessingInk" xmlns:wne="http://schemas.microsoft.com/office/word/2006/wordml" xmlns:wps="http://schemas.microsoft.com/office/word/2010/wordprocessingShape" mc:Ignorable="w14 w15 w16se w16cid w16 w16cex w16sdtdh wp14">
   <w:body>
     <w:p>
-      <w:r>
-        <w:t>Research Tools: NIH considers the sharing of unique research resources developed through NIH-sponsored research an important means to enhance the value and further the advancement of the research. When resources have been developed with NIH funds, and the associated research findings published or provided to NIH, it is important that they be made readily available for research purposes to qualified individuals within the scientific community. For more information, see the Research Tools Policy on the NIH Scientific Data Sharing Website and the NIH Grants Policy Statement, Section 8.2.3: Sharing Research Resources.</w:t>
+      <w:pPr>
+        <w:pStyle w:val="Heading1"/>
+        <w:ind w:left="0"/>
+      </w:pPr>
+      <w:r>
+        <w:t>Resource sharing plan</w:t>
       </w:r>
     </w:p>
     <w:p>
       <w:pPr>
         <w:pStyle w:val="Heading1"/>
         <w:ind w:left="0"/>
-      </w:pPr>
+        <w:rPr>
+          <w:b w:val="0"/>
+          <w:bCs w:val="0"/>
+        </w:rPr>
+      </w:pPr>
+      <w:r>
+        <w:rPr>
+          <w:b w:val="0"/>
+          <w:bCs w:val="0"/>
+        </w:rPr>
+        <w:t xml:space="preserve">We are committed to making the software, code, and data generated as a result of the proposed research freely available to other investigators in the scientific community no later than the date of publication. All published software, computational analysis pipelines, and core processed data will be made publicly accessible on GitHub (or other code sharing site) and permanently archived on </w:t>
+      </w:r>
+      <w:proofErr w:type="spellStart"/>
+      <w:r>
+        <w:rPr>
+          <w:b w:val="0"/>
+          <w:bCs w:val="0"/>
+        </w:rPr>
+        <w:t>Zenodo</w:t>
+      </w:r>
+      <w:proofErr w:type="spellEnd"/>
+      <w:r>
+        <w:rPr>
+          <w:b w:val="0"/>
+          <w:bCs w:val="0"/>
+        </w:rPr>
+        <w:t xml:space="preserve"> (or other code archiving site) under an MIT or similarly non-restrictive license. To accelerate the dissemination of results, manuscripts that arise from this work will be posted on bioRxiv (or another preprint server) prior to publication. Published software will be documented, distributed using an established package manager system such as pip (pypi.org), and maintained for at least two years after the date of publication.</w:t>
+      </w:r>
     </w:p>
     <w:p>
       <w:pPr>
         <w:pStyle w:val="Heading1"/>
         <w:ind w:left="0"/>
       </w:pPr>
-      <w:r>
-        <w:t>Resource sharing plan</w:t>
-      </w:r>
     </w:p>
     <w:p>
-      <w:r>
-        <w:t>Research resources generated through the course of this project will be made available to the wider community</w:t>
+      <w:pPr>
+        <w:adjustRightInd w:val="0"/>
+        <w:spacing w:after="120"/>
+        <w:jc w:val="both"/>
+      </w:pPr>
+      <w:r>
+        <w:t xml:space="preserve">We will submit all NextGen DNA sequencing data in a timely manner to the Sequence Read Archive at NCBI, as required by the NIH GDS Policy. Additionally, we will submit any information necessary to interpret the submitted genomic data, including the microbial strains and/or cell lines used, as well as the study protocols. </w:t>
+      </w:r>
+    </w:p>
+    <w:p>
+      <w:pPr>
+        <w:adjustRightInd w:val="0"/>
+        <w:spacing w:after="120"/>
+        <w:jc w:val="both"/>
+      </w:pPr>
+      <w:r>
+        <w:t xml:space="preserve">Useful research materials developed during the course of this NIH-funded work, such as MPRA libraries, will be made freely available to the research community. We will, upon request, transfer these materials to other academic researchers using simple letter agreements that conform to the intent of the Uniform Biological Material Transfer Agreement (UMBTA). CSHL is a party to this agreement and we intend to participate in this larger effort to share research knowledge. </w:t>
+      </w:r>
+      <w:r>
+        <w:t xml:space="preserve">Additionally, </w:t>
+      </w:r>
+      <w:r>
+        <w:t>Plasmids that are generated by this project will be deposited with Addgene before or immediately after publication to ensure they are available to other researchers</w:t>
+      </w:r>
+      <w:r>
+        <w:t>.</w:t>
+      </w:r>
+    </w:p>
+    <w:p>
+      <w:pPr>
+        <w:adjustRightInd w:val="0"/>
+        <w:spacing w:after="120"/>
+        <w:jc w:val="both"/>
+      </w:pPr>
+      <w:r>
+        <w:t>In the event we enter into agreements involving the transfer of materials, we will make every effort to avoid terms that are tantamount to excessive “reach-through” rights.</w:t>
+      </w:r>
+    </w:p>
+    <w:p>
+      <w:pPr>
+        <w:adjustRightInd w:val="0"/>
+        <w:spacing w:after="120"/>
+        <w:jc w:val="both"/>
+      </w:pPr>
+      <w:r>
+        <w:t>Should any intellectual property arise which requires a patent, we will ensure that the technology (materials and data) remains widely available to the research community in accordance with CSHL policies and the NIH Principles and Guidelines document.</w:t>
+      </w:r>
+    </w:p>
+    <w:p>
+      <w:pPr>
+        <w:adjustRightInd w:val="0"/>
+        <w:spacing w:after="120"/>
+        <w:jc w:val="both"/>
+        <w:rPr>
+          <w:u w:val="single"/>
+        </w:rPr>
+      </w:pPr>
+      <w:r>
+        <w:t xml:space="preserve">Intellectual property and data generated under this </w:t>
+      </w:r>
+      <w:r>
+        <w:t>research program</w:t>
+      </w:r>
+      <w:r>
+        <w:t xml:space="preserve"> wil</w:t>
+      </w:r>
+      <w:r>
+        <w:t xml:space="preserve">l be administered in accordance </w:t>
+      </w:r>
+      <w:r>
+        <w:t>with both Cold Spring Harbor Laboratory and NIH policies,</w:t>
+      </w:r>
+      <w:r>
+        <w:t xml:space="preserve"> including the NIH Data Sharing Policy </w:t>
+      </w:r>
+      <w:r>
+        <w:t>and Implementation Guidance of March 5, 2003</w:t>
       </w:r>
       <w:r>
         <w:t xml:space="preserve"> </w:t>
       </w:r>
       <w:r>
-        <w:t>before or immediately after publication</w:t>
-      </w:r>
-      <w:r>
-        <w:t xml:space="preserve">. </w:t>
-      </w:r>
-      <w:r>
-        <w:t>C</w:t>
-      </w:r>
-      <w:r>
-        <w:t>ode required</w:t>
-      </w:r>
-      <w:r>
-        <w:t xml:space="preserve"> to reproduce</w:t>
-      </w:r>
-      <w:r>
-        <w:t xml:space="preserve"> </w:t>
-      </w:r>
-      <w:r>
-        <w:t>all</w:t>
-      </w:r>
-      <w:r>
-        <w:t xml:space="preserve"> results</w:t>
-      </w:r>
-      <w:r>
-        <w:t xml:space="preserve"> </w:t>
-      </w:r>
-      <w:r>
-        <w:t xml:space="preserve">will be made publicly available through </w:t>
-      </w:r>
-      <w:proofErr w:type="spellStart"/>
-      <w:r>
-        <w:t>github</w:t>
-      </w:r>
-      <w:proofErr w:type="spellEnd"/>
-      <w:r>
-        <w:t xml:space="preserve"> </w:t>
-      </w:r>
-      <w:r>
-        <w:t>before or immediately after publication</w:t>
-      </w:r>
-      <w:r>
-        <w:t xml:space="preserve"> </w:t>
-      </w:r>
-      <w:r>
-        <w:t>and release</w:t>
-      </w:r>
-      <w:r>
-        <w:t>s</w:t>
-      </w:r>
-      <w:r>
-        <w:t xml:space="preserve"> associated with </w:t>
-      </w:r>
-      <w:r>
-        <w:t>publication</w:t>
-      </w:r>
-      <w:r>
-        <w:t xml:space="preserve"> will be archived through </w:t>
-      </w:r>
-      <w:proofErr w:type="spellStart"/>
-      <w:r>
-        <w:t>zenodo</w:t>
-      </w:r>
-      <w:proofErr w:type="spellEnd"/>
-      <w:r>
-        <w:t xml:space="preserve">. </w:t>
-      </w:r>
-      <w:r>
-        <w:t>Next-generation sequencing data</w:t>
-      </w:r>
-      <w:r>
-        <w:t xml:space="preserve"> generated by this project</w:t>
-      </w:r>
-      <w:r>
-        <w:t xml:space="preserve"> will be released publicly </w:t>
-      </w:r>
-      <w:r>
-        <w:t>through</w:t>
-      </w:r>
-      <w:r>
-        <w:t xml:space="preserve"> the SRA</w:t>
-      </w:r>
-      <w:r>
-        <w:t xml:space="preserve"> upon publication</w:t>
-      </w:r>
-      <w:r>
-        <w:t>. Plasmids</w:t>
-      </w:r>
-      <w:r>
-        <w:t xml:space="preserve"> and </w:t>
-      </w:r>
-      <w:commentRangeStart w:id="0"/>
-      <w:r>
-        <w:t>variant libraries</w:t>
-      </w:r>
-      <w:r>
-        <w:t xml:space="preserve"> </w:t>
-      </w:r>
-      <w:commentRangeEnd w:id="0"/>
-      <w:r>
-        <w:rPr>
-          <w:rStyle w:val="CommentReference"/>
-        </w:rPr>
-        <w:commentReference w:id="0"/>
-      </w:r>
-      <w:r>
-        <w:t xml:space="preserve">that are </w:t>
-      </w:r>
-      <w:r>
-        <w:t>generated by this project</w:t>
-      </w:r>
-      <w:r>
-        <w:t xml:space="preserve"> will be deposited with Addgene </w:t>
-      </w:r>
-      <w:r>
-        <w:t>before or immediately after publication</w:t>
-      </w:r>
-      <w:r>
-        <w:t xml:space="preserve"> </w:t>
-      </w:r>
-      <w:r>
-        <w:t>to ensure they are available to other researcher</w:t>
-      </w:r>
-      <w:r>
-        <w:t>s</w:t>
-      </w:r>
-      <w:r>
-        <w:t xml:space="preserve">. </w:t>
-      </w:r>
-      <w:r>
-        <w:t>If any intellectual property arising from this project is patented, we will ensure that materials and data remain widely available to the research community.</w:t>
+        <w:t>and the NIH Genomic Data Sharing Policy effective January 25, 2015</w:t>
+      </w:r>
+      <w:r>
+        <w:t>.</w:t>
+      </w:r>
+      <w:r>
+        <w:t xml:space="preserve"> We will also</w:t>
+      </w:r>
+      <w:r>
+        <w:t xml:space="preserve"> adhere to the NIH Grant Policy on Sharing of Unique Research Resources, including the Principles and Guidelines for Recipients of NIH Research Grants and Contracts on Obtaining and Disseminating Biomedical Research Resources issued December 23, 1999. </w:t>
       </w:r>
     </w:p>
     <w:sectPr>
@@ -172,45 +155,6 @@
 </w:document>
 </file>
 
-<file path=word/comments.xml><?xml version="1.0" encoding="utf-8"?>
-<w:comments xmlns:wpc="http://schemas.microsoft.com/office/word/2010/wordprocessingCanvas" xmlns:cx="http://schemas.microsoft.com/office/drawing/2014/chartex" xmlns:cx1="http://schemas.microsoft.com/office/drawing/2015/9/8/chartex" xmlns:cx2="http://schemas.microsoft.com/office/drawing/2015/10/21/chartex" xmlns:cx3="http://schemas.microsoft.com/office/drawing/2016/5/9/chartex" xmlns:cx4="http://schemas.microsoft.com/office/drawing/2016/5/10/chartex" xmlns:cx5="http://schemas.microsoft.com/office/drawing/2016/5/11/chartex" xmlns:cx6="http://schemas.microsoft.com/office/drawing/2016/5/12/chartex" xmlns:cx7="http://schemas.microsoft.com/office/drawing/2016/5/13/chartex" xmlns:cx8="http://schemas.microsoft.com/office/drawing/2016/5/14/chartex" xmlns:mc="http://schemas.openxmlformats.org/markup-compatibility/2006" xmlns:aink="http://schemas.microsoft.com/office/drawing/2016/ink" xmlns:am3d="http://schemas.microsoft.com/office/drawing/2017/model3d" xmlns:o="urn:schemas-microsoft-com:office:office" xmlns:oel="http://schemas.microsoft.com/office/2019/extlst" xmlns:r="http://schemas.openxmlformats.org/officeDocument/2006/relationships" xmlns:m="http://schemas.openxmlformats.org/officeDocument/2006/math" xmlns:v="urn:schemas-microsoft-com:vml" xmlns:wp14="http://schemas.microsoft.com/office/word/2010/wordprocessingDrawing" xmlns:wp="http://schemas.openxmlformats.org/drawingml/2006/wordprocessingDrawing" xmlns:w10="urn:schemas-microsoft-com:office:word" xmlns:w="http://schemas.openxmlformats.org/wordprocessingml/2006/main" xmlns:w14="http://schemas.microsoft.com/office/word/2010/wordml" xmlns:w15="http://schemas.microsoft.com/office/word/2012/wordml" xmlns:w16cex="http://schemas.microsoft.com/office/word/2018/wordml/cex" xmlns:w16cid="http://schemas.microsoft.com/office/word/2016/wordml/cid" xmlns:w16="http://schemas.microsoft.com/office/word/2018/wordml" xmlns:w16sdtdh="http://schemas.microsoft.com/office/word/2020/wordml/sdtdatahash" xmlns:w16se="http://schemas.microsoft.com/office/word/2015/wordml/symex" xmlns:wpg="http://schemas.microsoft.com/office/word/2010/wordprocessingGroup" xmlns:wpi="http://schemas.microsoft.com/office/word/2010/wordprocessingInk" xmlns:wne="http://schemas.microsoft.com/office/word/2006/wordml" xmlns:wps="http://schemas.microsoft.com/office/word/2010/wordprocessingShape" mc:Ignorable="w14 w15 w16se w16cid w16 w16cex w16sdtdh wp14">
-  <w:comment w:id="0" w:author="John Desmarais" w:date="2023-06-12T14:41:00Z" w:initials="JD">
-    <w:p>
-      <w:pPr>
-        <w:pStyle w:val="CommentText"/>
-      </w:pPr>
-      <w:r>
-        <w:rPr>
-          <w:rStyle w:val="CommentReference"/>
-        </w:rPr>
-        <w:annotationRef/>
-      </w:r>
-      <w:r>
-        <w:t>Update this if needed when I hear back from Addgene about library deposition.</w:t>
-      </w:r>
-    </w:p>
-  </w:comment>
-</w:comments>
-</file>
-
-<file path=word/commentsExtended.xml><?xml version="1.0" encoding="utf-8"?>
-<w15:commentsEx xmlns:wpc="http://schemas.microsoft.com/office/word/2010/wordprocessingCanvas" xmlns:cx="http://schemas.microsoft.com/office/drawing/2014/chartex" xmlns:cx1="http://schemas.microsoft.com/office/drawing/2015/9/8/chartex" xmlns:cx2="http://schemas.microsoft.com/office/drawing/2015/10/21/chartex" xmlns:cx3="http://schemas.microsoft.com/office/drawing/2016/5/9/chartex" xmlns:cx4="http://schemas.microsoft.com/office/drawing/2016/5/10/chartex" xmlns:cx5="http://schemas.microsoft.com/office/drawing/2016/5/11/chartex" xmlns:cx6="http://schemas.microsoft.com/office/drawing/2016/5/12/chartex" xmlns:cx7="http://schemas.microsoft.com/office/drawing/2016/5/13/chartex" xmlns:cx8="http://schemas.microsoft.com/office/drawing/2016/5/14/chartex" xmlns:mc="http://schemas.openxmlformats.org/markup-compatibility/2006" xmlns:aink="http://schemas.microsoft.com/office/drawing/2016/ink" xmlns:am3d="http://schemas.microsoft.com/office/drawing/2017/model3d" xmlns:o="urn:schemas-microsoft-com:office:office" xmlns:oel="http://schemas.microsoft.com/office/2019/extlst" xmlns:r="http://schemas.openxmlformats.org/officeDocument/2006/relationships" xmlns:m="http://schemas.openxmlformats.org/officeDocument/2006/math" xmlns:v="urn:schemas-microsoft-com:vml" xmlns:wp14="http://schemas.microsoft.com/office/word/2010/wordprocessingDrawing" xmlns:wp="http://schemas.openxmlformats.org/drawingml/2006/wordprocessingDrawing" xmlns:w10="urn:schemas-microsoft-com:office:word" xmlns:w="http://schemas.openxmlformats.org/wordprocessingml/2006/main" xmlns:w14="http://schemas.microsoft.com/office/word/2010/wordml" xmlns:w15="http://schemas.microsoft.com/office/word/2012/wordml" xmlns:w16cex="http://schemas.microsoft.com/office/word/2018/wordml/cex" xmlns:w16cid="http://schemas.microsoft.com/office/word/2016/wordml/cid" xmlns:w16="http://schemas.microsoft.com/office/word/2018/wordml" xmlns:w16sdtdh="http://schemas.microsoft.com/office/word/2020/wordml/sdtdatahash" xmlns:w16se="http://schemas.microsoft.com/office/word/2015/wordml/symex" xmlns:wpg="http://schemas.microsoft.com/office/word/2010/wordprocessingGroup" xmlns:wpi="http://schemas.microsoft.com/office/word/2010/wordprocessingInk" xmlns:wne="http://schemas.microsoft.com/office/word/2006/wordml" xmlns:wps="http://schemas.microsoft.com/office/word/2010/wordprocessingShape" mc:Ignorable="w14 w15 w16se w16cid w16 w16cex w16sdtdh wp14">
-  <w15:commentEx w15:paraId="21CE7D10" w15:done="0"/>
-</w15:commentsEx>
-</file>
-
-<file path=word/commentsExtensible.xml><?xml version="1.0" encoding="utf-8"?>
-<w16cex:commentsExtensible xmlns:wpc="http://schemas.microsoft.com/office/word/2010/wordprocessingCanvas" xmlns:cx="http://schemas.microsoft.com/office/drawing/2014/chartex" xmlns:cx1="http://schemas.microsoft.com/office/drawing/2015/9/8/chartex" xmlns:cx2="http://schemas.microsoft.com/office/drawing/2015/10/21/chartex" xmlns:cx3="http://schemas.microsoft.com/office/drawing/2016/5/9/chartex" xmlns:cx4="http://schemas.microsoft.com/office/drawing/2016/5/10/chartex" xmlns:cx5="http://schemas.microsoft.com/office/drawing/2016/5/11/chartex" xmlns:cx6="http://schemas.microsoft.com/office/drawing/2016/5/12/chartex" xmlns:cx7="http://schemas.microsoft.com/office/drawing/2016/5/13/chartex" xmlns:cx8="http://schemas.microsoft.com/office/drawing/2016/5/14/chartex" xmlns:mc="http://schemas.openxmlformats.org/markup-compatibility/2006" xmlns:aink="http://schemas.microsoft.com/office/drawing/2016/ink" xmlns:am3d="http://schemas.microsoft.com/office/drawing/2017/model3d" xmlns:o="urn:schemas-microsoft-com:office:office" xmlns:oel="http://schemas.microsoft.com/office/2019/extlst" xmlns:r="http://schemas.openxmlformats.org/officeDocument/2006/relationships" xmlns:m="http://schemas.openxmlformats.org/officeDocument/2006/math" xmlns:v="urn:schemas-microsoft-com:vml" xmlns:wp14="http://schemas.microsoft.com/office/word/2010/wordprocessingDrawing" xmlns:wp="http://schemas.openxmlformats.org/drawingml/2006/wordprocessingDrawing" xmlns:w10="urn:schemas-microsoft-com:office:word" xmlns:w="http://schemas.openxmlformats.org/wordprocessingml/2006/main" xmlns:w14="http://schemas.microsoft.com/office/word/2010/wordml" xmlns:w15="http://schemas.microsoft.com/office/word/2012/wordml" xmlns:w16cex="http://schemas.microsoft.com/office/word/2018/wordml/cex" xmlns:w16cid="http://schemas.microsoft.com/office/word/2016/wordml/cid" xmlns:w16="http://schemas.microsoft.com/office/word/2018/wordml" xmlns:w16sdtdh="http://schemas.microsoft.com/office/word/2020/wordml/sdtdatahash" xmlns:w16se="http://schemas.microsoft.com/office/word/2015/wordml/symex" xmlns:wpg="http://schemas.microsoft.com/office/word/2010/wordprocessingGroup" xmlns:wpi="http://schemas.microsoft.com/office/word/2010/wordprocessingInk" xmlns:wne="http://schemas.microsoft.com/office/word/2006/wordml" xmlns:wps="http://schemas.microsoft.com/office/word/2010/wordprocessingShape" mc:Ignorable="w14 w15 w16se w16cid w16 w16cex w16sdtdh wp14">
-  <w16cex:commentExtensible w16cex:durableId="2831AD00" w16cex:dateUtc="2023-06-12T18:41:00Z"/>
-</w16cex:commentsExtensible>
-</file>
-
-<file path=word/commentsIds.xml><?xml version="1.0" encoding="utf-8"?>
-<w16cid:commentsIds xmlns:wpc="http://schemas.microsoft.com/office/word/2010/wordprocessingCanvas" xmlns:cx="http://schemas.microsoft.com/office/drawing/2014/chartex" xmlns:cx1="http://schemas.microsoft.com/office/drawing/2015/9/8/chartex" xmlns:cx2="http://schemas.microsoft.com/office/drawing/2015/10/21/chartex" xmlns:cx3="http://schemas.microsoft.com/office/drawing/2016/5/9/chartex" xmlns:cx4="http://schemas.microsoft.com/office/drawing/2016/5/10/chartex" xmlns:cx5="http://schemas.microsoft.com/office/drawing/2016/5/11/chartex" xmlns:cx6="http://schemas.microsoft.com/office/drawing/2016/5/12/chartex" xmlns:cx7="http://schemas.microsoft.com/office/drawing/2016/5/13/chartex" xmlns:cx8="http://schemas.microsoft.com/office/drawing/2016/5/14/chartex" xmlns:mc="http://schemas.openxmlformats.org/markup-compatibility/2006" xmlns:aink="http://schemas.microsoft.com/office/drawing/2016/ink" xmlns:am3d="http://schemas.microsoft.com/office/drawing/2017/model3d" xmlns:o="urn:schemas-microsoft-com:office:office" xmlns:oel="http://schemas.microsoft.com/office/2019/extlst" xmlns:r="http://schemas.openxmlformats.org/officeDocument/2006/relationships" xmlns:m="http://schemas.openxmlformats.org/officeDocument/2006/math" xmlns:v="urn:schemas-microsoft-com:vml" xmlns:wp14="http://schemas.microsoft.com/office/word/2010/wordprocessingDrawing" xmlns:wp="http://schemas.openxmlformats.org/drawingml/2006/wordprocessingDrawing" xmlns:w10="urn:schemas-microsoft-com:office:word" xmlns:w="http://schemas.openxmlformats.org/wordprocessingml/2006/main" xmlns:w14="http://schemas.microsoft.com/office/word/2010/wordml" xmlns:w15="http://schemas.microsoft.com/office/word/2012/wordml" xmlns:w16cex="http://schemas.microsoft.com/office/word/2018/wordml/cex" xmlns:w16cid="http://schemas.microsoft.com/office/word/2016/wordml/cid" xmlns:w16="http://schemas.microsoft.com/office/word/2018/wordml" xmlns:w16sdtdh="http://schemas.microsoft.com/office/word/2020/wordml/sdtdatahash" xmlns:w16se="http://schemas.microsoft.com/office/word/2015/wordml/symex" xmlns:wpg="http://schemas.microsoft.com/office/word/2010/wordprocessingGroup" xmlns:wpi="http://schemas.microsoft.com/office/word/2010/wordprocessingInk" xmlns:wne="http://schemas.microsoft.com/office/word/2006/wordml" xmlns:wps="http://schemas.microsoft.com/office/word/2010/wordprocessingShape" mc:Ignorable="w14 w15 w16se w16cid w16 w16cex w16sdtdh wp14">
-  <w16cid:commentId w16cid:paraId="21CE7D10" w16cid:durableId="2831AD00"/>
-</w16cid:commentsIds>
-</file>
-
 <file path=word/numbering.xml><?xml version="1.0" encoding="utf-8"?>
 <w:numbering xmlns:wpc="http://schemas.microsoft.com/office/word/2010/wordprocessingCanvas" xmlns:cx="http://schemas.microsoft.com/office/drawing/2014/chartex" xmlns:cx1="http://schemas.microsoft.com/office/drawing/2015/9/8/chartex" xmlns:cx2="http://schemas.microsoft.com/office/drawing/2015/10/21/chartex" xmlns:cx3="http://schemas.microsoft.com/office/drawing/2016/5/9/chartex" xmlns:cx4="http://schemas.microsoft.com/office/drawing/2016/5/10/chartex" xmlns:cx5="http://schemas.microsoft.com/office/drawing/2016/5/11/chartex" xmlns:cx6="http://schemas.microsoft.com/office/drawing/2016/5/12/chartex" xmlns:cx7="http://schemas.microsoft.com/office/drawing/2016/5/13/chartex" xmlns:cx8="http://schemas.microsoft.com/office/drawing/2016/5/14/chartex" xmlns:mc="http://schemas.openxmlformats.org/markup-compatibility/2006" xmlns:aink="http://schemas.microsoft.com/office/drawing/2016/ink" xmlns:am3d="http://schemas.microsoft.com/office/drawing/2017/model3d" xmlns:o="urn:schemas-microsoft-com:office:office" xmlns:oel="http://schemas.microsoft.com/office/2019/extlst" xmlns:r="http://schemas.openxmlformats.org/officeDocument/2006/relationships" xmlns:m="http://schemas.openxmlformats.org/officeDocument/2006/math" xmlns:v="urn:schemas-microsoft-com:vml" xmlns:wp14="http://schemas.microsoft.com/office/word/2010/wordprocessingDrawing" xmlns:wp="http://schemas.openxmlformats.org/drawingml/2006/wordprocessingDrawing" xmlns:w10="urn:schemas-microsoft-com:office:word" xmlns:w="http://schemas.openxmlformats.org/wordprocessingml/2006/main" xmlns:w14="http://schemas.microsoft.com/office/word/2010/wordml" xmlns:w15="http://schemas.microsoft.com/office/word/2012/wordml" xmlns:w16cex="http://schemas.microsoft.com/office/word/2018/wordml/cex" xmlns:w16cid="http://schemas.microsoft.com/office/word/2016/wordml/cid" xmlns:w16="http://schemas.microsoft.com/office/word/2018/wordml" xmlns:w16sdtdh="http://schemas.microsoft.com/office/word/2020/wordml/sdtdatahash" xmlns:w16se="http://schemas.microsoft.com/office/word/2015/wordml/symex" xmlns:wpg="http://schemas.microsoft.com/office/word/2010/wordprocessingGroup" xmlns:wpi="http://schemas.microsoft.com/office/word/2010/wordprocessingInk" xmlns:wne="http://schemas.microsoft.com/office/word/2006/wordml" xmlns:wps="http://schemas.microsoft.com/office/word/2010/wordprocessingShape" mc:Ignorable="w14 w15 w16se w16cid w16 w16cex w16sdtdh wp14">
   <w:abstractNum w:abstractNumId="0" w15:restartNumberingAfterBreak="0">
@@ -514,14 +458,6 @@
     <w:abstractNumId w:val="0"/>
   </w:num>
 </w:numbering>
-</file>
-
-<file path=word/people.xml><?xml version="1.0" encoding="utf-8"?>
-<w15:people xmlns:wpc="http://schemas.microsoft.com/office/word/2010/wordprocessingCanvas" xmlns:cx="http://schemas.microsoft.com/office/drawing/2014/chartex" xmlns:cx1="http://schemas.microsoft.com/office/drawing/2015/9/8/chartex" xmlns:cx2="http://schemas.microsoft.com/office/drawing/2015/10/21/chartex" xmlns:cx3="http://schemas.microsoft.com/office/drawing/2016/5/9/chartex" xmlns:cx4="http://schemas.microsoft.com/office/drawing/2016/5/10/chartex" xmlns:cx5="http://schemas.microsoft.com/office/drawing/2016/5/11/chartex" xmlns:cx6="http://schemas.microsoft.com/office/drawing/2016/5/12/chartex" xmlns:cx7="http://schemas.microsoft.com/office/drawing/2016/5/13/chartex" xmlns:cx8="http://schemas.microsoft.com/office/drawing/2016/5/14/chartex" xmlns:mc="http://schemas.openxmlformats.org/markup-compatibility/2006" xmlns:aink="http://schemas.microsoft.com/office/drawing/2016/ink" xmlns:am3d="http://schemas.microsoft.com/office/drawing/2017/model3d" xmlns:o="urn:schemas-microsoft-com:office:office" xmlns:oel="http://schemas.microsoft.com/office/2019/extlst" xmlns:r="http://schemas.openxmlformats.org/officeDocument/2006/relationships" xmlns:m="http://schemas.openxmlformats.org/officeDocument/2006/math" xmlns:v="urn:schemas-microsoft-com:vml" xmlns:wp14="http://schemas.microsoft.com/office/word/2010/wordprocessingDrawing" xmlns:wp="http://schemas.openxmlformats.org/drawingml/2006/wordprocessingDrawing" xmlns:w10="urn:schemas-microsoft-com:office:word" xmlns:w="http://schemas.openxmlformats.org/wordprocessingml/2006/main" xmlns:w14="http://schemas.microsoft.com/office/word/2010/wordml" xmlns:w15="http://schemas.microsoft.com/office/word/2012/wordml" xmlns:w16cex="http://schemas.microsoft.com/office/word/2018/wordml/cex" xmlns:w16cid="http://schemas.microsoft.com/office/word/2016/wordml/cid" xmlns:w16="http://schemas.microsoft.com/office/word/2018/wordml" xmlns:w16sdtdh="http://schemas.microsoft.com/office/word/2020/wordml/sdtdatahash" xmlns:w16se="http://schemas.microsoft.com/office/word/2015/wordml/symex" xmlns:wpg="http://schemas.microsoft.com/office/word/2010/wordprocessingGroup" xmlns:wpi="http://schemas.microsoft.com/office/word/2010/wordprocessingInk" xmlns:wne="http://schemas.microsoft.com/office/word/2006/wordml" xmlns:wps="http://schemas.microsoft.com/office/word/2010/wordprocessingShape" mc:Ignorable="w14 w15 w16se w16cid w16 w16cex w16sdtdh wp14">
-  <w15:person w15:author="John Desmarais">
-    <w15:presenceInfo w15:providerId="AD" w15:userId="S::jdesmarais@BERKELEY.EDU::3c5803b3-77bb-4631-bcc8-3683e5805137"/>
-  </w15:person>
-</w15:people>
 </file>
 
 <file path=word/styles.xml><?xml version="1.0" encoding="utf-8"?>

</xml_diff>